<commit_message>
db change add log
</commit_message>
<xml_diff>
--- a/server/数据库表设计-v0.0.2.docx
+++ b/server/数据库表设计-v0.0.2.docx
@@ -1,6 +1,6 @@
 
 <file path=word/document.xml><?xml version="1.0" encoding="utf-8"?>
-<w:document xmlns:wpc="http://schemas.microsoft.com/office/word/2010/wordprocessingCanvas" xmlns:mc="http://schemas.openxmlformats.org/markup-compatibility/2006" xmlns:o="urn:schemas-microsoft-com:office:office" xmlns:r="http://schemas.openxmlformats.org/officeDocument/2006/relationships" xmlns:m="http://schemas.openxmlformats.org/officeDocument/2006/math" xmlns:v="urn:schemas-microsoft-com:vml" xmlns:wp14="http://schemas.microsoft.com/office/word/2010/wordprocessingDrawing" xmlns:wp="http://schemas.openxmlformats.org/drawingml/2006/wordprocessingDrawing" xmlns:w10="urn:schemas-microsoft-com:office:word" xmlns:w="http://schemas.openxmlformats.org/wordprocessingml/2006/main" xmlns:w14="http://schemas.microsoft.com/office/word/2010/wordml" xmlns:w15="http://schemas.microsoft.com/office/word/2012/wordml" xmlns:wpg="http://schemas.microsoft.com/office/word/2010/wordprocessingGroup" xmlns:wpi="http://schemas.microsoft.com/office/word/2010/wordprocessingInk" xmlns:wne="http://schemas.microsoft.com/office/word/2006/wordml" xmlns:wps="http://schemas.microsoft.com/office/word/2010/wordprocessingShape" mc:Ignorable="w14 w15 wp14">
+<w:document xmlns:wpc="http://schemas.microsoft.com/office/word/2010/wordprocessingCanvas" xmlns:cx="http://schemas.microsoft.com/office/drawing/2014/chartex" xmlns:mc="http://schemas.openxmlformats.org/markup-compatibility/2006" xmlns:o="urn:schemas-microsoft-com:office:office" xmlns:r="http://schemas.openxmlformats.org/officeDocument/2006/relationships" xmlns:m="http://schemas.openxmlformats.org/officeDocument/2006/math" xmlns:v="urn:schemas-microsoft-com:vml" xmlns:wp14="http://schemas.microsoft.com/office/word/2010/wordprocessingDrawing" xmlns:wp="http://schemas.openxmlformats.org/drawingml/2006/wordprocessingDrawing" xmlns:w10="urn:schemas-microsoft-com:office:word" xmlns:w="http://schemas.openxmlformats.org/wordprocessingml/2006/main" xmlns:w14="http://schemas.microsoft.com/office/word/2010/wordml" xmlns:w15="http://schemas.microsoft.com/office/word/2012/wordml" xmlns:w16se="http://schemas.microsoft.com/office/word/2015/wordml/symex" xmlns:wpg="http://schemas.microsoft.com/office/word/2010/wordprocessingGroup" xmlns:wpi="http://schemas.microsoft.com/office/word/2010/wordprocessingInk" xmlns:wne="http://schemas.microsoft.com/office/word/2006/wordml" xmlns:wps="http://schemas.microsoft.com/office/word/2010/wordprocessingShape" mc:Ignorable="w14 w15 w16se wp14">
   <w:body>
     <w:p>
       <w:pPr>
@@ -39,7 +39,7 @@
     </w:p>
     <w:p>
       <w:pPr>
-        <w:pStyle w:val="10"/>
+        <w:pStyle w:val="11"/>
         <w:tabs>
           <w:tab w:val="right" w:leader="dot" w:pos="8296"/>
         </w:tabs>
@@ -143,7 +143,7 @@
     </w:p>
     <w:p>
       <w:pPr>
-        <w:pStyle w:val="20"/>
+        <w:pStyle w:val="21"/>
         <w:tabs>
           <w:tab w:val="right" w:leader="dot" w:pos="8296"/>
         </w:tabs>
@@ -221,7 +221,7 @@
     </w:p>
     <w:p>
       <w:pPr>
-        <w:pStyle w:val="20"/>
+        <w:pStyle w:val="21"/>
         <w:tabs>
           <w:tab w:val="right" w:leader="dot" w:pos="8296"/>
         </w:tabs>
@@ -307,7 +307,7 @@
     </w:p>
     <w:p>
       <w:pPr>
-        <w:pStyle w:val="20"/>
+        <w:pStyle w:val="21"/>
         <w:tabs>
           <w:tab w:val="right" w:leader="dot" w:pos="8296"/>
         </w:tabs>
@@ -393,7 +393,7 @@
     </w:p>
     <w:p>
       <w:pPr>
-        <w:pStyle w:val="20"/>
+        <w:pStyle w:val="21"/>
         <w:tabs>
           <w:tab w:val="right" w:leader="dot" w:pos="8296"/>
         </w:tabs>
@@ -479,7 +479,7 @@
     </w:p>
     <w:p>
       <w:pPr>
-        <w:pStyle w:val="20"/>
+        <w:pStyle w:val="21"/>
         <w:tabs>
           <w:tab w:val="right" w:leader="dot" w:pos="8296"/>
         </w:tabs>
@@ -565,7 +565,7 @@
     </w:p>
     <w:p>
       <w:pPr>
-        <w:pStyle w:val="20"/>
+        <w:pStyle w:val="21"/>
         <w:tabs>
           <w:tab w:val="right" w:leader="dot" w:pos="8296"/>
         </w:tabs>
@@ -651,7 +651,7 @@
     </w:p>
     <w:p>
       <w:pPr>
-        <w:pStyle w:val="20"/>
+        <w:pStyle w:val="21"/>
         <w:tabs>
           <w:tab w:val="right" w:leader="dot" w:pos="8296"/>
         </w:tabs>
@@ -737,7 +737,7 @@
     </w:p>
     <w:p>
       <w:pPr>
-        <w:pStyle w:val="20"/>
+        <w:pStyle w:val="21"/>
         <w:tabs>
           <w:tab w:val="right" w:leader="dot" w:pos="8296"/>
         </w:tabs>
@@ -823,7 +823,7 @@
     </w:p>
     <w:p>
       <w:pPr>
-        <w:pStyle w:val="20"/>
+        <w:pStyle w:val="21"/>
         <w:tabs>
           <w:tab w:val="right" w:leader="dot" w:pos="8296"/>
         </w:tabs>
@@ -909,7 +909,7 @@
     </w:p>
     <w:p>
       <w:pPr>
-        <w:pStyle w:val="20"/>
+        <w:pStyle w:val="21"/>
         <w:tabs>
           <w:tab w:val="right" w:leader="dot" w:pos="8296"/>
         </w:tabs>
@@ -995,7 +995,7 @@
     </w:p>
     <w:p>
       <w:pPr>
-        <w:pStyle w:val="20"/>
+        <w:pStyle w:val="21"/>
         <w:tabs>
           <w:tab w:val="right" w:leader="dot" w:pos="8296"/>
         </w:tabs>
@@ -1081,7 +1081,7 @@
     </w:p>
     <w:p>
       <w:pPr>
-        <w:pStyle w:val="20"/>
+        <w:pStyle w:val="21"/>
         <w:tabs>
           <w:tab w:val="right" w:leader="dot" w:pos="8296"/>
         </w:tabs>
@@ -1167,7 +1167,7 @@
     </w:p>
     <w:p>
       <w:pPr>
-        <w:pStyle w:val="20"/>
+        <w:pStyle w:val="21"/>
         <w:tabs>
           <w:tab w:val="right" w:leader="dot" w:pos="8296"/>
         </w:tabs>
@@ -1253,7 +1253,7 @@
     </w:p>
     <w:p>
       <w:pPr>
-        <w:pStyle w:val="20"/>
+        <w:pStyle w:val="21"/>
         <w:tabs>
           <w:tab w:val="right" w:leader="dot" w:pos="8296"/>
         </w:tabs>
@@ -1670,6 +1670,38 @@
             <w:tcW w:w="2140" w:type="dxa"/>
           </w:tcPr>
           <w:p>
+            <w:proofErr w:type="spellStart"/>
+            <w:r>
+              <w:t>order_truck_type</w:t>
+            </w:r>
+            <w:proofErr w:type="spellEnd"/>
+          </w:p>
+        </w:tc>
+        <w:tc>
+          <w:tcPr>
+            <w:tcW w:w="6156" w:type="dxa"/>
+          </w:tcPr>
+          <w:p>
+            <w:pPr>
+              <w:rPr>
+                <w:rFonts w:hint="eastAsia"/>
+              </w:rPr>
+            </w:pPr>
+            <w:r>
+              <w:rPr>
+                <w:rFonts w:hint="eastAsia"/>
+              </w:rPr>
+              <w:t>订单与车辆类型对应表</w:t>
+            </w:r>
+          </w:p>
+        </w:tc>
+      </w:tr>
+      <w:tr>
+        <w:tc>
+          <w:tcPr>
+            <w:tcW w:w="2140" w:type="dxa"/>
+          </w:tcPr>
+          <w:p>
             <w:r>
               <w:t>c</w:t>
             </w:r>
@@ -2154,7 +2186,6 @@
             <w:tcW w:w="1134" w:type="dxa"/>
           </w:tcPr>
           <w:p>
-            <w:proofErr w:type="spellStart"/>
             <w:r>
               <w:t>V</w:t>
             </w:r>
@@ -2164,7 +2195,6 @@
               </w:rPr>
               <w:t>archar</w:t>
             </w:r>
-            <w:proofErr w:type="spellEnd"/>
           </w:p>
         </w:tc>
         <w:tc>
@@ -2221,7 +2251,6 @@
             <w:tcW w:w="1134" w:type="dxa"/>
           </w:tcPr>
           <w:p>
-            <w:proofErr w:type="spellStart"/>
             <w:r>
               <w:t>V</w:t>
             </w:r>
@@ -2231,7 +2260,6 @@
               </w:rPr>
               <w:t>archar</w:t>
             </w:r>
-            <w:proofErr w:type="spellEnd"/>
           </w:p>
         </w:tc>
         <w:tc>
@@ -2286,7 +2314,6 @@
             <w:tcW w:w="1134" w:type="dxa"/>
           </w:tcPr>
           <w:p>
-            <w:proofErr w:type="spellStart"/>
             <w:r>
               <w:t>V</w:t>
             </w:r>
@@ -2299,7 +2326,6 @@
             <w:r>
               <w:t>char</w:t>
             </w:r>
-            <w:proofErr w:type="spellEnd"/>
           </w:p>
         </w:tc>
         <w:tc>
@@ -2609,6 +2635,7 @@
       <w:bookmarkStart w:id="5" w:name="_Toc440051419"/>
       <w:proofErr w:type="spellStart"/>
       <w:r>
+        <w:lastRenderedPageBreak/>
         <w:t>driver</w:t>
       </w:r>
       <w:r>
@@ -2726,7 +2753,6 @@
               <w:rPr>
                 <w:rFonts w:hint="eastAsia"/>
               </w:rPr>
-              <w:lastRenderedPageBreak/>
               <w:t>id</w:t>
             </w:r>
           </w:p>
@@ -2886,11 +2912,9 @@
             <w:tcW w:w="1133" w:type="dxa"/>
           </w:tcPr>
           <w:p>
-            <w:proofErr w:type="spellStart"/>
             <w:r>
               <w:t>Varchar</w:t>
             </w:r>
-            <w:proofErr w:type="spellEnd"/>
           </w:p>
         </w:tc>
         <w:tc>
@@ -3131,11 +3155,9 @@
             <w:tcW w:w="1133" w:type="dxa"/>
           </w:tcPr>
           <w:p>
-            <w:proofErr w:type="spellStart"/>
             <w:r>
               <w:t>Varchar</w:t>
             </w:r>
-            <w:proofErr w:type="spellEnd"/>
           </w:p>
         </w:tc>
         <w:tc>
@@ -3198,11 +3220,9 @@
             <w:tcW w:w="1133" w:type="dxa"/>
           </w:tcPr>
           <w:p>
-            <w:proofErr w:type="spellStart"/>
             <w:r>
               <w:t>Varchar</w:t>
             </w:r>
-            <w:proofErr w:type="spellEnd"/>
           </w:p>
         </w:tc>
         <w:tc>
@@ -3262,11 +3282,9 @@
             <w:tcW w:w="1133" w:type="dxa"/>
           </w:tcPr>
           <w:p>
-            <w:proofErr w:type="spellStart"/>
             <w:r>
               <w:t>Varchar</w:t>
             </w:r>
-            <w:proofErr w:type="spellEnd"/>
           </w:p>
         </w:tc>
         <w:tc>
@@ -3326,11 +3344,9 @@
             <w:tcW w:w="1133" w:type="dxa"/>
           </w:tcPr>
           <w:p>
-            <w:proofErr w:type="spellStart"/>
             <w:r>
               <w:t>Varchar</w:t>
             </w:r>
-            <w:proofErr w:type="spellEnd"/>
           </w:p>
         </w:tc>
         <w:tc>
@@ -3441,17 +3457,17 @@
         <w:tblLook w:val="04A0" w:firstRow="1" w:lastRow="0" w:firstColumn="1" w:lastColumn="0" w:noHBand="0" w:noVBand="1"/>
       </w:tblPr>
       <w:tblGrid>
-        <w:gridCol w:w="2447"/>
-        <w:gridCol w:w="1587"/>
-        <w:gridCol w:w="1116"/>
-        <w:gridCol w:w="1041"/>
-        <w:gridCol w:w="1041"/>
-        <w:gridCol w:w="1064"/>
+        <w:gridCol w:w="2439"/>
+        <w:gridCol w:w="1566"/>
+        <w:gridCol w:w="1114"/>
+        <w:gridCol w:w="1030"/>
+        <w:gridCol w:w="1030"/>
+        <w:gridCol w:w="1117"/>
       </w:tblGrid>
       <w:tr>
         <w:tc>
           <w:tcPr>
-            <w:tcW w:w="2447" w:type="dxa"/>
+            <w:tcW w:w="2439" w:type="dxa"/>
           </w:tcPr>
           <w:p>
             <w:r>
@@ -3464,7 +3480,7 @@
         </w:tc>
         <w:tc>
           <w:tcPr>
-            <w:tcW w:w="1587" w:type="dxa"/>
+            <w:tcW w:w="1566" w:type="dxa"/>
           </w:tcPr>
           <w:p>
             <w:r>
@@ -3477,7 +3493,7 @@
         </w:tc>
         <w:tc>
           <w:tcPr>
-            <w:tcW w:w="1116" w:type="dxa"/>
+            <w:tcW w:w="1114" w:type="dxa"/>
           </w:tcPr>
           <w:p>
             <w:r>
@@ -3490,7 +3506,7 @@
         </w:tc>
         <w:tc>
           <w:tcPr>
-            <w:tcW w:w="1041" w:type="dxa"/>
+            <w:tcW w:w="1030" w:type="dxa"/>
           </w:tcPr>
           <w:p>
             <w:r>
@@ -3503,7 +3519,7 @@
         </w:tc>
         <w:tc>
           <w:tcPr>
-            <w:tcW w:w="1041" w:type="dxa"/>
+            <w:tcW w:w="1030" w:type="dxa"/>
           </w:tcPr>
           <w:p>
             <w:proofErr w:type="gramStart"/>
@@ -3518,7 +3534,7 @@
         </w:tc>
         <w:tc>
           <w:tcPr>
-            <w:tcW w:w="1064" w:type="dxa"/>
+            <w:tcW w:w="1117" w:type="dxa"/>
           </w:tcPr>
           <w:p>
             <w:r>
@@ -3916,11 +3932,9 @@
             <w:tcW w:w="1116" w:type="dxa"/>
           </w:tcPr>
           <w:p>
-            <w:proofErr w:type="spellStart"/>
             <w:r>
               <w:t>Varchar</w:t>
             </w:r>
-            <w:proofErr w:type="spellEnd"/>
           </w:p>
         </w:tc>
         <w:tc>
@@ -3998,11 +4012,9 @@
             <w:tcW w:w="1116" w:type="dxa"/>
           </w:tcPr>
           <w:p>
-            <w:proofErr w:type="spellStart"/>
             <w:r>
               <w:t>Varchar</w:t>
             </w:r>
-            <w:proofErr w:type="spellEnd"/>
           </w:p>
         </w:tc>
         <w:tc>
@@ -4080,11 +4092,9 @@
             <w:tcW w:w="1116" w:type="dxa"/>
           </w:tcPr>
           <w:p>
-            <w:proofErr w:type="spellStart"/>
             <w:r>
               <w:t>varchar</w:t>
             </w:r>
-            <w:proofErr w:type="spellEnd"/>
           </w:p>
         </w:tc>
         <w:tc>
@@ -4148,11 +4158,9 @@
             <w:tcW w:w="1116" w:type="dxa"/>
           </w:tcPr>
           <w:p>
-            <w:proofErr w:type="spellStart"/>
             <w:r>
               <w:t>varchar</w:t>
             </w:r>
-            <w:proofErr w:type="spellEnd"/>
           </w:p>
         </w:tc>
         <w:tc>
@@ -4220,11 +4228,9 @@
             <w:tcW w:w="1116" w:type="dxa"/>
           </w:tcPr>
           <w:p>
-            <w:proofErr w:type="spellStart"/>
             <w:r>
               <w:t>varchar</w:t>
             </w:r>
-            <w:proofErr w:type="spellEnd"/>
           </w:p>
         </w:tc>
         <w:tc>
@@ -4279,7 +4285,14 @@
               <w:rPr>
                 <w:rFonts w:hint="eastAsia"/>
               </w:rPr>
-              <w:t>到达地联系人联系方式</w:t>
+              <w:t>到达地联系人</w:t>
+            </w:r>
+            <w:r>
+              <w:rPr>
+                <w:rFonts w:hint="eastAsia"/>
+              </w:rPr>
+              <w:lastRenderedPageBreak/>
+              <w:t>联系方式</w:t>
             </w:r>
           </w:p>
         </w:tc>
@@ -4288,11 +4301,10 @@
             <w:tcW w:w="1116" w:type="dxa"/>
           </w:tcPr>
           <w:p>
-            <w:proofErr w:type="spellStart"/>
-            <w:r>
+            <w:r>
+              <w:lastRenderedPageBreak/>
               <w:t>varchar</w:t>
             </w:r>
-            <w:proofErr w:type="spellEnd"/>
           </w:p>
         </w:tc>
         <w:tc>
@@ -4333,6 +4345,7 @@
           <w:p>
             <w:proofErr w:type="spellStart"/>
             <w:r>
+              <w:lastRenderedPageBreak/>
               <w:t>goods_type</w:t>
             </w:r>
             <w:proofErr w:type="spellEnd"/>
@@ -4356,11 +4369,9 @@
             <w:tcW w:w="1116" w:type="dxa"/>
           </w:tcPr>
           <w:p>
-            <w:proofErr w:type="spellStart"/>
             <w:r>
               <w:t>Varchar</w:t>
             </w:r>
-            <w:proofErr w:type="spellEnd"/>
           </w:p>
         </w:tc>
         <w:tc>
@@ -4501,11 +4512,7 @@
           <w:p>
             <w:proofErr w:type="spellStart"/>
             <w:r>
-              <w:lastRenderedPageBreak/>
-              <w:t>truck</w:t>
-            </w:r>
-            <w:r>
-              <w:t>_type</w:t>
+              <w:t>pay_type</w:t>
             </w:r>
             <w:proofErr w:type="spellEnd"/>
           </w:p>
@@ -4516,25 +4523,8 @@
           </w:tcPr>
           <w:p>
             <w:r>
-              <w:rPr>
-                <w:rFonts w:hint="eastAsia"/>
-              </w:rPr>
-              <w:t>所需车</w:t>
-            </w:r>
-            <w:r>
-              <w:rPr>
-                <w:rFonts w:hint="eastAsia"/>
-              </w:rPr>
-              <w:t>辆类型</w:t>
-            </w:r>
-            <w:proofErr w:type="gramStart"/>
-            <w:r>
-              <w:rPr>
-                <w:rFonts w:hint="eastAsia"/>
-              </w:rPr>
-              <w:t>型</w:t>
-            </w:r>
-            <w:proofErr w:type="gramEnd"/>
+              <w:t>支付方式</w:t>
+            </w:r>
           </w:p>
         </w:tc>
         <w:tc>
@@ -4544,6 +4534,322 @@
           <w:p>
             <w:proofErr w:type="spellStart"/>
             <w:r>
+              <w:t>Tinyint</w:t>
+            </w:r>
+            <w:proofErr w:type="spellEnd"/>
+          </w:p>
+        </w:tc>
+        <w:tc>
+          <w:tcPr>
+            <w:tcW w:w="1041" w:type="dxa"/>
+          </w:tcPr>
+          <w:p>
+            <w:r>
+              <w:t>2</w:t>
+            </w:r>
+          </w:p>
+        </w:tc>
+        <w:tc>
+          <w:tcPr>
+            <w:tcW w:w="1041" w:type="dxa"/>
+          </w:tcPr>
+          <w:p/>
+        </w:tc>
+        <w:tc>
+          <w:tcPr>
+            <w:tcW w:w="1064" w:type="dxa"/>
+          </w:tcPr>
+          <w:p>
+            <w:r>
+              <w:t>线下</w:t>
+            </w:r>
+            <w:r>
+              <w:t>/</w:t>
+            </w:r>
+            <w:r>
+              <w:t>线上</w:t>
+            </w:r>
+          </w:p>
+        </w:tc>
+      </w:tr>
+      <w:tr>
+        <w:tc>
+          <w:tcPr>
+            <w:tcW w:w="2439" w:type="dxa"/>
+          </w:tcPr>
+          <w:p>
+            <w:r>
+              <w:t>price</w:t>
+            </w:r>
+          </w:p>
+        </w:tc>
+        <w:tc>
+          <w:tcPr>
+            <w:tcW w:w="1566" w:type="dxa"/>
+          </w:tcPr>
+          <w:p>
+            <w:r>
+              <w:rPr>
+                <w:rFonts w:hint="eastAsia"/>
+              </w:rPr>
+              <w:t>订单酬劳</w:t>
+            </w:r>
+          </w:p>
+        </w:tc>
+        <w:tc>
+          <w:tcPr>
+            <w:tcW w:w="1114" w:type="dxa"/>
+          </w:tcPr>
+          <w:p>
+            <w:proofErr w:type="spellStart"/>
+            <w:r>
+              <w:t>Int</w:t>
+            </w:r>
+            <w:proofErr w:type="spellEnd"/>
+          </w:p>
+        </w:tc>
+        <w:tc>
+          <w:tcPr>
+            <w:tcW w:w="1030" w:type="dxa"/>
+          </w:tcPr>
+          <w:p>
+            <w:r>
+              <w:t>8</w:t>
+            </w:r>
+          </w:p>
+        </w:tc>
+        <w:tc>
+          <w:tcPr>
+            <w:tcW w:w="1030" w:type="dxa"/>
+          </w:tcPr>
+          <w:p/>
+        </w:tc>
+        <w:tc>
+          <w:tcPr>
+            <w:tcW w:w="1117" w:type="dxa"/>
+          </w:tcPr>
+          <w:p/>
+        </w:tc>
+      </w:tr>
+      <w:tr>
+        <w:tc>
+          <w:tcPr>
+            <w:tcW w:w="2439" w:type="dxa"/>
+          </w:tcPr>
+          <w:p>
+            <w:proofErr w:type="spellStart"/>
+            <w:r>
+              <w:t>evaluate_point</w:t>
+            </w:r>
+            <w:proofErr w:type="spellEnd"/>
+          </w:p>
+        </w:tc>
+        <w:tc>
+          <w:tcPr>
+            <w:tcW w:w="1566" w:type="dxa"/>
+          </w:tcPr>
+          <w:p>
+            <w:r>
+              <w:rPr>
+                <w:rFonts w:hint="eastAsia"/>
+              </w:rPr>
+              <w:t>评分</w:t>
+            </w:r>
+          </w:p>
+        </w:tc>
+        <w:tc>
+          <w:tcPr>
+            <w:tcW w:w="1114" w:type="dxa"/>
+          </w:tcPr>
+          <w:p>
+            <w:proofErr w:type="spellStart"/>
+            <w:r>
+              <w:t>Tinyint</w:t>
+            </w:r>
+            <w:proofErr w:type="spellEnd"/>
+          </w:p>
+        </w:tc>
+        <w:tc>
+          <w:tcPr>
+            <w:tcW w:w="1030" w:type="dxa"/>
+          </w:tcPr>
+          <w:p>
+            <w:r>
+              <w:t>1</w:t>
+            </w:r>
+          </w:p>
+        </w:tc>
+        <w:tc>
+          <w:tcPr>
+            <w:tcW w:w="1030" w:type="dxa"/>
+          </w:tcPr>
+          <w:p/>
+        </w:tc>
+        <w:tc>
+          <w:tcPr>
+            <w:tcW w:w="1117" w:type="dxa"/>
+          </w:tcPr>
+          <w:p>
+            <w:r>
+              <w:t>0,</w:t>
+            </w:r>
+            <w:r>
+              <w:rPr>
+                <w:rFonts w:hint="eastAsia"/>
+              </w:rPr>
+              <w:t>1,2,3,4,5</w:t>
+            </w:r>
+          </w:p>
+        </w:tc>
+      </w:tr>
+      <w:tr>
+        <w:tc>
+          <w:tcPr>
+            <w:tcW w:w="2439" w:type="dxa"/>
+          </w:tcPr>
+          <w:p>
+            <w:proofErr w:type="spellStart"/>
+            <w:r>
+              <w:t>evaluate</w:t>
+            </w:r>
+            <w:r>
+              <w:t>_content</w:t>
+            </w:r>
+            <w:proofErr w:type="spellEnd"/>
+          </w:p>
+        </w:tc>
+        <w:tc>
+          <w:tcPr>
+            <w:tcW w:w="1566" w:type="dxa"/>
+          </w:tcPr>
+          <w:p>
+            <w:r>
+              <w:rPr>
+                <w:rFonts w:hint="eastAsia"/>
+              </w:rPr>
+              <w:t>评价</w:t>
+            </w:r>
+            <w:r>
+              <w:rPr>
+                <w:rFonts w:hint="eastAsia"/>
+              </w:rPr>
+              <w:t>内容</w:t>
+            </w:r>
+          </w:p>
+        </w:tc>
+        <w:tc>
+          <w:tcPr>
+            <w:tcW w:w="1114" w:type="dxa"/>
+          </w:tcPr>
+          <w:p>
+            <w:r>
+              <w:t>Text</w:t>
+            </w:r>
+          </w:p>
+        </w:tc>
+        <w:tc>
+          <w:tcPr>
+            <w:tcW w:w="1030" w:type="dxa"/>
+          </w:tcPr>
+          <w:p/>
+        </w:tc>
+        <w:tc>
+          <w:tcPr>
+            <w:tcW w:w="1030" w:type="dxa"/>
+          </w:tcPr>
+          <w:p/>
+        </w:tc>
+        <w:tc>
+          <w:tcPr>
+            <w:tcW w:w="1117" w:type="dxa"/>
+          </w:tcPr>
+          <w:p/>
+        </w:tc>
+      </w:tr>
+      <w:tr>
+        <w:tc>
+          <w:tcPr>
+            <w:tcW w:w="2439" w:type="dxa"/>
+          </w:tcPr>
+          <w:p>
+            <w:r>
+              <w:t>remark</w:t>
+            </w:r>
+          </w:p>
+        </w:tc>
+        <w:tc>
+          <w:tcPr>
+            <w:tcW w:w="1566" w:type="dxa"/>
+          </w:tcPr>
+          <w:p>
+            <w:r>
+              <w:rPr>
+                <w:rFonts w:hint="eastAsia"/>
+              </w:rPr>
+              <w:t>备注</w:t>
+            </w:r>
+          </w:p>
+        </w:tc>
+        <w:tc>
+          <w:tcPr>
+            <w:tcW w:w="1114" w:type="dxa"/>
+          </w:tcPr>
+          <w:p>
+            <w:r>
+              <w:t>text</w:t>
+            </w:r>
+          </w:p>
+        </w:tc>
+        <w:tc>
+          <w:tcPr>
+            <w:tcW w:w="1030" w:type="dxa"/>
+          </w:tcPr>
+          <w:p/>
+        </w:tc>
+        <w:tc>
+          <w:tcPr>
+            <w:tcW w:w="1030" w:type="dxa"/>
+          </w:tcPr>
+          <w:p/>
+        </w:tc>
+        <w:tc>
+          <w:tcPr>
+            <w:tcW w:w="1117" w:type="dxa"/>
+          </w:tcPr>
+          <w:p/>
+        </w:tc>
+      </w:tr>
+      <w:tr>
+        <w:tc>
+          <w:tcPr>
+            <w:tcW w:w="2439" w:type="dxa"/>
+          </w:tcPr>
+          <w:p>
+            <w:r>
+              <w:t>state</w:t>
+            </w:r>
+          </w:p>
+        </w:tc>
+        <w:tc>
+          <w:tcPr>
+            <w:tcW w:w="1566" w:type="dxa"/>
+          </w:tcPr>
+          <w:p>
+            <w:r>
+              <w:rPr>
+                <w:rFonts w:hint="eastAsia"/>
+              </w:rPr>
+              <w:t>状态</w:t>
+            </w:r>
+          </w:p>
+        </w:tc>
+        <w:tc>
+          <w:tcPr>
+            <w:tcW w:w="1114" w:type="dxa"/>
+          </w:tcPr>
+          <w:p>
+            <w:proofErr w:type="spellStart"/>
+            <w:r>
               <w:t>tinyint</w:t>
             </w:r>
             <w:proofErr w:type="spellEnd"/>
@@ -4551,61 +4857,7 @@
         </w:tc>
         <w:tc>
           <w:tcPr>
-            <w:tcW w:w="1041" w:type="dxa"/>
-          </w:tcPr>
-          <w:p/>
-        </w:tc>
-        <w:tc>
-          <w:tcPr>
-            <w:tcW w:w="1041" w:type="dxa"/>
-          </w:tcPr>
-          <w:p/>
-        </w:tc>
-        <w:tc>
-          <w:tcPr>
-            <w:tcW w:w="1064" w:type="dxa"/>
-          </w:tcPr>
-          <w:p/>
-        </w:tc>
-      </w:tr>
-      <w:tr>
-        <w:tc>
-          <w:tcPr>
-            <w:tcW w:w="2447" w:type="dxa"/>
-          </w:tcPr>
-          <w:p>
-            <w:proofErr w:type="spellStart"/>
-            <w:r>
-              <w:t>pay_type</w:t>
-            </w:r>
-            <w:proofErr w:type="spellEnd"/>
-          </w:p>
-        </w:tc>
-        <w:tc>
-          <w:tcPr>
-            <w:tcW w:w="1587" w:type="dxa"/>
-          </w:tcPr>
-          <w:p>
-            <w:r>
-              <w:t>支付方式</w:t>
-            </w:r>
-          </w:p>
-        </w:tc>
-        <w:tc>
-          <w:tcPr>
-            <w:tcW w:w="1116" w:type="dxa"/>
-          </w:tcPr>
-          <w:p>
-            <w:proofErr w:type="spellStart"/>
-            <w:r>
-              <w:t>Tinyint</w:t>
-            </w:r>
-            <w:proofErr w:type="spellEnd"/>
-          </w:p>
-        </w:tc>
-        <w:tc>
-          <w:tcPr>
-            <w:tcW w:w="1041" w:type="dxa"/>
+            <w:tcW w:w="1030" w:type="dxa"/>
           </w:tcPr>
           <w:p>
             <w:r>
@@ -4615,326 +4867,13 @@
         </w:tc>
         <w:tc>
           <w:tcPr>
-            <w:tcW w:w="1041" w:type="dxa"/>
-          </w:tcPr>
-          <w:p/>
-        </w:tc>
-        <w:tc>
-          <w:tcPr>
-            <w:tcW w:w="1064" w:type="dxa"/>
-          </w:tcPr>
-          <w:p>
-            <w:r>
-              <w:t>线下</w:t>
-            </w:r>
-            <w:r>
-              <w:t>/</w:t>
-            </w:r>
-            <w:r>
-              <w:t>线上</w:t>
-            </w:r>
-          </w:p>
-        </w:tc>
-      </w:tr>
-      <w:tr>
-        <w:tc>
-          <w:tcPr>
-            <w:tcW w:w="2447" w:type="dxa"/>
-          </w:tcPr>
-          <w:p>
-            <w:r>
-              <w:t>price</w:t>
-            </w:r>
-          </w:p>
-        </w:tc>
-        <w:tc>
-          <w:tcPr>
-            <w:tcW w:w="1587" w:type="dxa"/>
-          </w:tcPr>
-          <w:p>
-            <w:r>
-              <w:rPr>
-                <w:rFonts w:hint="eastAsia"/>
-              </w:rPr>
-              <w:t>订单酬劳</w:t>
-            </w:r>
-          </w:p>
-        </w:tc>
-        <w:tc>
-          <w:tcPr>
-            <w:tcW w:w="1116" w:type="dxa"/>
-          </w:tcPr>
-          <w:p>
-            <w:proofErr w:type="spellStart"/>
-            <w:r>
-              <w:t>Int</w:t>
-            </w:r>
-            <w:proofErr w:type="spellEnd"/>
-          </w:p>
-        </w:tc>
-        <w:tc>
-          <w:tcPr>
-            <w:tcW w:w="1041" w:type="dxa"/>
-          </w:tcPr>
-          <w:p>
-            <w:r>
-              <w:t>8</w:t>
-            </w:r>
-          </w:p>
-        </w:tc>
-        <w:tc>
-          <w:tcPr>
-            <w:tcW w:w="1041" w:type="dxa"/>
-          </w:tcPr>
-          <w:p/>
-        </w:tc>
-        <w:tc>
-          <w:tcPr>
-            <w:tcW w:w="1064" w:type="dxa"/>
-          </w:tcPr>
-          <w:p/>
-        </w:tc>
-      </w:tr>
-      <w:tr>
-        <w:tc>
-          <w:tcPr>
-            <w:tcW w:w="2447" w:type="dxa"/>
-          </w:tcPr>
-          <w:p>
-            <w:proofErr w:type="spellStart"/>
-            <w:r>
-              <w:t>evaluate_point</w:t>
-            </w:r>
-            <w:proofErr w:type="spellEnd"/>
-          </w:p>
-        </w:tc>
-        <w:tc>
-          <w:tcPr>
-            <w:tcW w:w="1587" w:type="dxa"/>
-          </w:tcPr>
-          <w:p>
-            <w:r>
-              <w:rPr>
-                <w:rFonts w:hint="eastAsia"/>
-              </w:rPr>
-              <w:t>评分</w:t>
-            </w:r>
-          </w:p>
-        </w:tc>
-        <w:tc>
-          <w:tcPr>
-            <w:tcW w:w="1116" w:type="dxa"/>
-          </w:tcPr>
-          <w:p>
-            <w:proofErr w:type="spellStart"/>
-            <w:r>
-              <w:t>Tinyint</w:t>
-            </w:r>
-            <w:proofErr w:type="spellEnd"/>
-          </w:p>
-        </w:tc>
-        <w:tc>
-          <w:tcPr>
-            <w:tcW w:w="1041" w:type="dxa"/>
-          </w:tcPr>
-          <w:p>
-            <w:r>
-              <w:t>1</w:t>
-            </w:r>
-          </w:p>
-        </w:tc>
-        <w:tc>
-          <w:tcPr>
-            <w:tcW w:w="1041" w:type="dxa"/>
-          </w:tcPr>
-          <w:p/>
-        </w:tc>
-        <w:tc>
-          <w:tcPr>
-            <w:tcW w:w="1064" w:type="dxa"/>
-          </w:tcPr>
-          <w:p>
-            <w:r>
-              <w:rPr>
-                <w:rFonts w:hint="eastAsia"/>
-              </w:rPr>
-              <w:t>1,2,3,4,5</w:t>
-            </w:r>
-          </w:p>
-        </w:tc>
-      </w:tr>
-      <w:tr>
-        <w:tc>
-          <w:tcPr>
-            <w:tcW w:w="2447" w:type="dxa"/>
-          </w:tcPr>
-          <w:p>
-            <w:proofErr w:type="spellStart"/>
-            <w:r>
-              <w:t>evaluate</w:t>
-            </w:r>
-            <w:r>
-              <w:t>_content</w:t>
-            </w:r>
-            <w:proofErr w:type="spellEnd"/>
-          </w:p>
-        </w:tc>
-        <w:tc>
-          <w:tcPr>
-            <w:tcW w:w="1587" w:type="dxa"/>
-          </w:tcPr>
-          <w:p>
-            <w:r>
-              <w:rPr>
-                <w:rFonts w:hint="eastAsia"/>
-              </w:rPr>
-              <w:t>评价</w:t>
-            </w:r>
-            <w:r>
-              <w:rPr>
-                <w:rFonts w:hint="eastAsia"/>
-              </w:rPr>
-              <w:t>内容</w:t>
-            </w:r>
-          </w:p>
-        </w:tc>
-        <w:tc>
-          <w:tcPr>
-            <w:tcW w:w="1116" w:type="dxa"/>
-          </w:tcPr>
-          <w:p>
-            <w:r>
-              <w:t>Text</w:t>
-            </w:r>
-          </w:p>
-        </w:tc>
-        <w:tc>
-          <w:tcPr>
-            <w:tcW w:w="1041" w:type="dxa"/>
-          </w:tcPr>
-          <w:p/>
-        </w:tc>
-        <w:tc>
-          <w:tcPr>
-            <w:tcW w:w="1041" w:type="dxa"/>
-          </w:tcPr>
-          <w:p/>
-        </w:tc>
-        <w:tc>
-          <w:tcPr>
-            <w:tcW w:w="1064" w:type="dxa"/>
-          </w:tcPr>
-          <w:p/>
-        </w:tc>
-      </w:tr>
-      <w:tr>
-        <w:tc>
-          <w:tcPr>
-            <w:tcW w:w="2447" w:type="dxa"/>
-          </w:tcPr>
-          <w:p>
-            <w:r>
-              <w:t>remark</w:t>
-            </w:r>
-          </w:p>
-        </w:tc>
-        <w:tc>
-          <w:tcPr>
-            <w:tcW w:w="1587" w:type="dxa"/>
-          </w:tcPr>
-          <w:p>
-            <w:r>
-              <w:rPr>
-                <w:rFonts w:hint="eastAsia"/>
-              </w:rPr>
-              <w:t>备注</w:t>
-            </w:r>
-          </w:p>
-        </w:tc>
-        <w:tc>
-          <w:tcPr>
-            <w:tcW w:w="1116" w:type="dxa"/>
-          </w:tcPr>
-          <w:p>
-            <w:r>
-              <w:t>text</w:t>
-            </w:r>
-          </w:p>
-        </w:tc>
-        <w:tc>
-          <w:tcPr>
-            <w:tcW w:w="1041" w:type="dxa"/>
-          </w:tcPr>
-          <w:p/>
-        </w:tc>
-        <w:tc>
-          <w:tcPr>
-            <w:tcW w:w="1041" w:type="dxa"/>
-          </w:tcPr>
-          <w:p/>
-        </w:tc>
-        <w:tc>
-          <w:tcPr>
-            <w:tcW w:w="1064" w:type="dxa"/>
-          </w:tcPr>
-          <w:p/>
-        </w:tc>
-      </w:tr>
-      <w:tr>
-        <w:tc>
-          <w:tcPr>
-            <w:tcW w:w="2447" w:type="dxa"/>
-          </w:tcPr>
-          <w:p>
-            <w:r>
-              <w:t>state</w:t>
-            </w:r>
-          </w:p>
-        </w:tc>
-        <w:tc>
-          <w:tcPr>
-            <w:tcW w:w="1587" w:type="dxa"/>
-          </w:tcPr>
-          <w:p>
-            <w:r>
-              <w:rPr>
-                <w:rFonts w:hint="eastAsia"/>
-              </w:rPr>
-              <w:t>状态</w:t>
-            </w:r>
-          </w:p>
-        </w:tc>
-        <w:tc>
-          <w:tcPr>
-            <w:tcW w:w="1116" w:type="dxa"/>
-          </w:tcPr>
-          <w:p>
-            <w:proofErr w:type="spellStart"/>
-            <w:r>
-              <w:t>tinyint</w:t>
-            </w:r>
-            <w:proofErr w:type="spellEnd"/>
-          </w:p>
-        </w:tc>
-        <w:tc>
-          <w:tcPr>
-            <w:tcW w:w="1041" w:type="dxa"/>
-          </w:tcPr>
-          <w:p>
-            <w:r>
-              <w:t>2</w:t>
-            </w:r>
-          </w:p>
-        </w:tc>
-        <w:tc>
-          <w:tcPr>
-            <w:tcW w:w="1041" w:type="dxa"/>
-          </w:tcPr>
-          <w:p/>
-        </w:tc>
-        <w:tc>
-          <w:tcPr>
-            <w:tcW w:w="1064" w:type="dxa"/>
+            <w:tcW w:w="1030" w:type="dxa"/>
+          </w:tcPr>
+          <w:p/>
+        </w:tc>
+        <w:tc>
+          <w:tcPr>
+            <w:tcW w:w="1117" w:type="dxa"/>
           </w:tcPr>
           <w:p>
             <w:bookmarkStart w:id="10" w:name="OLE_LINK8"/>
@@ -5055,19 +4994,26 @@
     </w:tbl>
     <w:p/>
     <w:p>
-      <w:pPr>
-        <w:pStyle w:val="2"/>
-      </w:pPr>
-      <w:bookmarkStart w:id="11" w:name="_Toc440051421"/>
       <w:proofErr w:type="spellStart"/>
       <w:r>
-        <w:t>frequent_driver</w:t>
+        <w:t>o</w:t>
+      </w:r>
+      <w:r>
+        <w:rPr>
+          <w:rFonts w:hint="eastAsia"/>
+        </w:rPr>
+        <w:t>rder</w:t>
+      </w:r>
+      <w:r>
+        <w:t>_truck_type</w:t>
       </w:r>
       <w:proofErr w:type="spellEnd"/>
       <w:r>
+        <w:rPr>
+          <w:rFonts w:hint="eastAsia"/>
+        </w:rPr>
         <w:t>表</w:t>
       </w:r>
-      <w:bookmarkEnd w:id="11"/>
     </w:p>
     <w:tbl>
       <w:tblPr>
@@ -5242,10 +5188,7 @@
           <w:p>
             <w:proofErr w:type="spellStart"/>
             <w:r>
-              <w:t>s</w:t>
-            </w:r>
-            <w:r>
-              <w:t>hipper</w:t>
+              <w:t>order</w:t>
             </w:r>
             <w:r>
               <w:t>_</w:t>
@@ -5265,7 +5208,7 @@
               <w:rPr>
                 <w:rFonts w:hint="eastAsia"/>
               </w:rPr>
-              <w:t>货主</w:t>
+              <w:t>订单</w:t>
             </w:r>
             <w:r>
               <w:rPr>
@@ -5333,10 +5276,13 @@
           <w:p>
             <w:proofErr w:type="spellStart"/>
             <w:r>
-              <w:t>d</w:t>
-            </w:r>
-            <w:r>
-              <w:t>river</w:t>
+              <w:rPr>
+                <w:rFonts w:hint="eastAsia"/>
+              </w:rPr>
+              <w:t>t</w:t>
+            </w:r>
+            <w:r>
+              <w:t>ruck_type</w:t>
             </w:r>
             <w:r>
               <w:t>_</w:t>
@@ -5356,25 +5302,7 @@
               <w:rPr>
                 <w:rFonts w:hint="eastAsia"/>
               </w:rPr>
-              <w:t>货车司机</w:t>
-            </w:r>
-            <w:r>
-              <w:rPr>
-                <w:rFonts w:hint="eastAsia"/>
-              </w:rPr>
-              <w:t>(</w:t>
-            </w:r>
-            <w:r>
-              <w:rPr>
-                <w:rFonts w:hint="eastAsia"/>
-              </w:rPr>
-              <w:t>团队</w:t>
-            </w:r>
-            <w:r>
-              <w:rPr>
-                <w:rFonts w:hint="eastAsia"/>
-              </w:rPr>
-              <w:t>)</w:t>
+              <w:t>货车类型</w:t>
             </w:r>
             <w:r>
               <w:rPr>
@@ -5424,6 +5352,8 @@
               </w:rPr>
               <w:t>k</w:t>
             </w:r>
+            <w:bookmarkStart w:id="11" w:name="_GoBack"/>
+            <w:bookmarkEnd w:id="11"/>
             <w:proofErr w:type="spellEnd"/>
           </w:p>
         </w:tc>
@@ -5435,25 +5365,24 @@
         </w:tc>
       </w:tr>
     </w:tbl>
-    <w:p/>
+    <w:p>
+      <w:pPr>
+        <w:rPr>
+          <w:rFonts w:hint="eastAsia"/>
+        </w:rPr>
+      </w:pPr>
+    </w:p>
     <w:p>
       <w:pPr>
         <w:pStyle w:val="2"/>
       </w:pPr>
-      <w:bookmarkStart w:id="12" w:name="_Toc440051422"/>
+      <w:bookmarkStart w:id="12" w:name="_Toc440051421"/>
+      <w:proofErr w:type="spellStart"/>
       <w:r>
-        <w:t>c</w:t>
+        <w:t>frequent_driver</w:t>
       </w:r>
+      <w:proofErr w:type="spellEnd"/>
       <w:r>
-        <w:rPr>
-          <w:rFonts w:hint="eastAsia"/>
-        </w:rPr>
-        <w:t>ontacts</w:t>
-      </w:r>
-      <w:r>
-        <w:rPr>
-          <w:rFonts w:hint="eastAsia"/>
-        </w:rPr>
         <w:t>表</w:t>
       </w:r>
       <w:bookmarkEnd w:id="12"/>
@@ -5560,13 +5489,173 @@
             <w:tcW w:w="2065" w:type="dxa"/>
           </w:tcPr>
           <w:p>
+            <w:r>
+              <w:t>id</w:t>
+            </w:r>
+          </w:p>
+        </w:tc>
+        <w:tc>
+          <w:tcPr>
+            <w:tcW w:w="1715" w:type="dxa"/>
+          </w:tcPr>
+          <w:p>
+            <w:r>
+              <w:t>id</w:t>
+            </w:r>
+          </w:p>
+        </w:tc>
+        <w:tc>
+          <w:tcPr>
+            <w:tcW w:w="1132" w:type="dxa"/>
+          </w:tcPr>
+          <w:p>
+            <w:proofErr w:type="spellStart"/>
+            <w:r>
+              <w:t>int</w:t>
+            </w:r>
+            <w:proofErr w:type="spellEnd"/>
+          </w:p>
+        </w:tc>
+        <w:tc>
+          <w:tcPr>
+            <w:tcW w:w="1128" w:type="dxa"/>
+          </w:tcPr>
+          <w:p>
+            <w:r>
+              <w:t>11</w:t>
+            </w:r>
+          </w:p>
+        </w:tc>
+        <w:tc>
+          <w:tcPr>
+            <w:tcW w:w="1128" w:type="dxa"/>
+          </w:tcPr>
+          <w:p>
+            <w:proofErr w:type="spellStart"/>
+            <w:r>
+              <w:t>pk</w:t>
+            </w:r>
+            <w:proofErr w:type="spellEnd"/>
+          </w:p>
+        </w:tc>
+        <w:tc>
+          <w:tcPr>
+            <w:tcW w:w="1128" w:type="dxa"/>
+          </w:tcPr>
+          <w:p>
+            <w:r>
+              <w:rPr>
+                <w:rFonts w:hint="eastAsia"/>
+              </w:rPr>
+              <w:t>自增</w:t>
+            </w:r>
+          </w:p>
+        </w:tc>
+      </w:tr>
+      <w:tr>
+        <w:tc>
+          <w:tcPr>
+            <w:tcW w:w="2065" w:type="dxa"/>
+          </w:tcPr>
+          <w:p>
+            <w:proofErr w:type="spellStart"/>
+            <w:r>
+              <w:t>s</w:t>
+            </w:r>
+            <w:r>
+              <w:t>hipper</w:t>
+            </w:r>
+            <w:r>
+              <w:t>_</w:t>
+            </w:r>
+            <w:r>
+              <w:t>id</w:t>
+            </w:r>
+            <w:proofErr w:type="spellEnd"/>
+          </w:p>
+        </w:tc>
+        <w:tc>
+          <w:tcPr>
+            <w:tcW w:w="1715" w:type="dxa"/>
+          </w:tcPr>
+          <w:p>
+            <w:r>
+              <w:rPr>
+                <w:rFonts w:hint="eastAsia"/>
+              </w:rPr>
+              <w:t>货主</w:t>
+            </w:r>
+            <w:r>
+              <w:rPr>
+                <w:rFonts w:hint="eastAsia"/>
+              </w:rPr>
+              <w:t>id</w:t>
+            </w:r>
+          </w:p>
+        </w:tc>
+        <w:tc>
+          <w:tcPr>
+            <w:tcW w:w="1132" w:type="dxa"/>
+          </w:tcPr>
+          <w:p>
+            <w:proofErr w:type="spellStart"/>
+            <w:r>
+              <w:t>int</w:t>
+            </w:r>
+            <w:proofErr w:type="spellEnd"/>
+          </w:p>
+        </w:tc>
+        <w:tc>
+          <w:tcPr>
+            <w:tcW w:w="1128" w:type="dxa"/>
+          </w:tcPr>
+          <w:p>
+            <w:r>
+              <w:rPr>
+                <w:rFonts w:hint="eastAsia"/>
+              </w:rPr>
+              <w:t>11</w:t>
+            </w:r>
+          </w:p>
+        </w:tc>
+        <w:tc>
+          <w:tcPr>
+            <w:tcW w:w="1128" w:type="dxa"/>
+          </w:tcPr>
+          <w:p>
+            <w:proofErr w:type="spellStart"/>
+            <w:r>
+              <w:t>F</w:t>
+            </w:r>
+            <w:r>
+              <w:rPr>
+                <w:rFonts w:hint="eastAsia"/>
+              </w:rPr>
+              <w:t>k</w:t>
+            </w:r>
+            <w:proofErr w:type="spellEnd"/>
+          </w:p>
+        </w:tc>
+        <w:tc>
+          <w:tcPr>
+            <w:tcW w:w="1128" w:type="dxa"/>
+          </w:tcPr>
+          <w:p/>
+        </w:tc>
+      </w:tr>
+      <w:tr>
+        <w:tc>
+          <w:tcPr>
+            <w:tcW w:w="2065" w:type="dxa"/>
+          </w:tcPr>
+          <w:p>
             <w:proofErr w:type="spellStart"/>
             <w:r>
               <w:lastRenderedPageBreak/>
-              <w:t>s</w:t>
-            </w:r>
-            <w:r>
-              <w:t>hipper</w:t>
+              <w:t>d</w:t>
+            </w:r>
+            <w:r>
+              <w:t>river</w:t>
             </w:r>
             <w:r>
               <w:t>_</w:t>
@@ -5586,7 +5675,25 @@
               <w:rPr>
                 <w:rFonts w:hint="eastAsia"/>
               </w:rPr>
-              <w:t>货主</w:t>
+              <w:t>货车司机</w:t>
+            </w:r>
+            <w:r>
+              <w:rPr>
+                <w:rFonts w:hint="eastAsia"/>
+              </w:rPr>
+              <w:t>(</w:t>
+            </w:r>
+            <w:r>
+              <w:rPr>
+                <w:rFonts w:hint="eastAsia"/>
+              </w:rPr>
+              <w:t>团队</w:t>
+            </w:r>
+            <w:r>
+              <w:rPr>
+                <w:rFonts w:hint="eastAsia"/>
+              </w:rPr>
+              <w:t>)</w:t>
             </w:r>
             <w:r>
               <w:rPr>
@@ -5603,7 +5710,7 @@
           <w:p>
             <w:proofErr w:type="spellStart"/>
             <w:r>
-              <w:t>int</w:t>
+              <w:t>Int</w:t>
             </w:r>
             <w:proofErr w:type="spellEnd"/>
           </w:p>
@@ -5638,203 +5745,6 @@
             </w:r>
             <w:proofErr w:type="spellEnd"/>
           </w:p>
-        </w:tc>
-        <w:tc>
-          <w:tcPr>
-            <w:tcW w:w="1128" w:type="dxa"/>
-          </w:tcPr>
-          <w:p/>
-        </w:tc>
-      </w:tr>
-      <w:tr>
-        <w:tc>
-          <w:tcPr>
-            <w:tcW w:w="2065" w:type="dxa"/>
-          </w:tcPr>
-          <w:p>
-            <w:proofErr w:type="spellStart"/>
-            <w:r>
-              <w:t>d</w:t>
-            </w:r>
-            <w:r>
-              <w:t>river</w:t>
-            </w:r>
-            <w:r>
-              <w:t>_</w:t>
-            </w:r>
-            <w:r>
-              <w:t>id</w:t>
-            </w:r>
-            <w:proofErr w:type="spellEnd"/>
-          </w:p>
-        </w:tc>
-        <w:tc>
-          <w:tcPr>
-            <w:tcW w:w="1715" w:type="dxa"/>
-          </w:tcPr>
-          <w:p>
-            <w:r>
-              <w:rPr>
-                <w:rFonts w:hint="eastAsia"/>
-              </w:rPr>
-              <w:t>货车司机</w:t>
-            </w:r>
-            <w:r>
-              <w:rPr>
-                <w:rFonts w:hint="eastAsia"/>
-              </w:rPr>
-              <w:t>(</w:t>
-            </w:r>
-            <w:r>
-              <w:rPr>
-                <w:rFonts w:hint="eastAsia"/>
-              </w:rPr>
-              <w:t>团队</w:t>
-            </w:r>
-            <w:r>
-              <w:rPr>
-                <w:rFonts w:hint="eastAsia"/>
-              </w:rPr>
-              <w:t>)</w:t>
-            </w:r>
-            <w:r>
-              <w:rPr>
-                <w:rFonts w:hint="eastAsia"/>
-              </w:rPr>
-              <w:t>id</w:t>
-            </w:r>
-          </w:p>
-        </w:tc>
-        <w:tc>
-          <w:tcPr>
-            <w:tcW w:w="1132" w:type="dxa"/>
-          </w:tcPr>
-          <w:p>
-            <w:proofErr w:type="spellStart"/>
-            <w:r>
-              <w:t>Int</w:t>
-            </w:r>
-            <w:proofErr w:type="spellEnd"/>
-          </w:p>
-        </w:tc>
-        <w:tc>
-          <w:tcPr>
-            <w:tcW w:w="1128" w:type="dxa"/>
-          </w:tcPr>
-          <w:p>
-            <w:r>
-              <w:rPr>
-                <w:rFonts w:hint="eastAsia"/>
-              </w:rPr>
-              <w:t>11</w:t>
-            </w:r>
-          </w:p>
-        </w:tc>
-        <w:tc>
-          <w:tcPr>
-            <w:tcW w:w="1128" w:type="dxa"/>
-          </w:tcPr>
-          <w:p>
-            <w:proofErr w:type="spellStart"/>
-            <w:r>
-              <w:t>F</w:t>
-            </w:r>
-            <w:r>
-              <w:rPr>
-                <w:rFonts w:hint="eastAsia"/>
-              </w:rPr>
-              <w:t>k</w:t>
-            </w:r>
-            <w:proofErr w:type="spellEnd"/>
-          </w:p>
-        </w:tc>
-        <w:tc>
-          <w:tcPr>
-            <w:tcW w:w="1128" w:type="dxa"/>
-          </w:tcPr>
-          <w:p/>
-        </w:tc>
-      </w:tr>
-      <w:tr>
-        <w:tc>
-          <w:tcPr>
-            <w:tcW w:w="2065" w:type="dxa"/>
-          </w:tcPr>
-          <w:p>
-            <w:proofErr w:type="spellStart"/>
-            <w:r>
-              <w:t>shipper_to_driver</w:t>
-            </w:r>
-            <w:proofErr w:type="spellEnd"/>
-          </w:p>
-        </w:tc>
-        <w:tc>
-          <w:tcPr>
-            <w:tcW w:w="1715" w:type="dxa"/>
-          </w:tcPr>
-          <w:p/>
-        </w:tc>
-        <w:tc>
-          <w:tcPr>
-            <w:tcW w:w="1132" w:type="dxa"/>
-          </w:tcPr>
-          <w:p/>
-        </w:tc>
-        <w:tc>
-          <w:tcPr>
-            <w:tcW w:w="1128" w:type="dxa"/>
-          </w:tcPr>
-          <w:p/>
-        </w:tc>
-        <w:tc>
-          <w:tcPr>
-            <w:tcW w:w="1128" w:type="dxa"/>
-          </w:tcPr>
-          <w:p/>
-        </w:tc>
-        <w:tc>
-          <w:tcPr>
-            <w:tcW w:w="1128" w:type="dxa"/>
-          </w:tcPr>
-          <w:p/>
-        </w:tc>
-      </w:tr>
-      <w:tr>
-        <w:tc>
-          <w:tcPr>
-            <w:tcW w:w="2065" w:type="dxa"/>
-          </w:tcPr>
-          <w:p>
-            <w:proofErr w:type="spellStart"/>
-            <w:r>
-              <w:t>driver_to_shipper</w:t>
-            </w:r>
-            <w:proofErr w:type="spellEnd"/>
-          </w:p>
-        </w:tc>
-        <w:tc>
-          <w:tcPr>
-            <w:tcW w:w="1715" w:type="dxa"/>
-          </w:tcPr>
-          <w:p/>
-        </w:tc>
-        <w:tc>
-          <w:tcPr>
-            <w:tcW w:w="1132" w:type="dxa"/>
-          </w:tcPr>
-          <w:p/>
-        </w:tc>
-        <w:tc>
-          <w:tcPr>
-            <w:tcW w:w="1128" w:type="dxa"/>
-          </w:tcPr>
-          <w:p/>
-        </w:tc>
-        <w:tc>
-          <w:tcPr>
-            <w:tcW w:w="1128" w:type="dxa"/>
-          </w:tcPr>
-          <w:p/>
         </w:tc>
         <w:tc>
           <w:tcPr>
@@ -5849,19 +5759,20 @@
       <w:pPr>
         <w:pStyle w:val="2"/>
       </w:pPr>
-      <w:bookmarkStart w:id="13" w:name="_Toc440051423"/>
-      <w:proofErr w:type="spellStart"/>
+      <w:bookmarkStart w:id="13" w:name="_Toc440051422"/>
       <w:r>
-        <w:t>frequent_</w:t>
+        <w:t>c</w:t>
       </w:r>
       <w:r>
-        <w:t>address</w:t>
-      </w:r>
-      <w:proofErr w:type="spellEnd"/>
-      <w:r>
-        <w:t xml:space="preserve"> </w:t>
+        <w:rPr>
+          <w:rFonts w:hint="eastAsia"/>
+        </w:rPr>
+        <w:t>ontacts</w:t>
       </w:r>
       <w:r>
+        <w:rPr>
+          <w:rFonts w:hint="eastAsia"/>
+        </w:rPr>
         <w:t>表</w:t>
       </w:r>
       <w:bookmarkEnd w:id="13"/>
@@ -5968,9 +5879,20 @@
             <w:tcW w:w="2065" w:type="dxa"/>
           </w:tcPr>
           <w:p>
+            <w:proofErr w:type="spellStart"/>
+            <w:r>
+              <w:t>s</w:t>
+            </w:r>
+            <w:r>
+              <w:t>hipper</w:t>
+            </w:r>
+            <w:r>
+              <w:t>_</w:t>
+            </w:r>
             <w:r>
               <w:t>id</w:t>
             </w:r>
+            <w:proofErr w:type="spellEnd"/>
           </w:p>
         </w:tc>
         <w:tc>
@@ -5979,6 +5901,15 @@
           </w:tcPr>
           <w:p>
             <w:r>
+              <w:rPr>
+                <w:rFonts w:hint="eastAsia"/>
+              </w:rPr>
+              <w:t>货主</w:t>
+            </w:r>
+            <w:r>
+              <w:rPr>
+                <w:rFonts w:hint="eastAsia"/>
+              </w:rPr>
               <w:t>id</w:t>
             </w:r>
           </w:p>
@@ -6001,6 +5932,9 @@
           </w:tcPr>
           <w:p>
             <w:r>
+              <w:rPr>
+                <w:rFonts w:hint="eastAsia"/>
+              </w:rPr>
               <w:t>11</w:t>
             </w:r>
           </w:p>
@@ -6012,23 +5946,22 @@
           <w:p>
             <w:proofErr w:type="spellStart"/>
             <w:r>
-              <w:t>pk</w:t>
-            </w:r>
-            <w:proofErr w:type="spellEnd"/>
-          </w:p>
-        </w:tc>
-        <w:tc>
-          <w:tcPr>
-            <w:tcW w:w="1128" w:type="dxa"/>
-          </w:tcPr>
-          <w:p>
-            <w:r>
-              <w:rPr>
-                <w:rFonts w:hint="eastAsia"/>
-              </w:rPr>
-              <w:t>自增</w:t>
-            </w:r>
-          </w:p>
+              <w:t>F</w:t>
+            </w:r>
+            <w:r>
+              <w:rPr>
+                <w:rFonts w:hint="eastAsia"/>
+              </w:rPr>
+              <w:t>k</w:t>
+            </w:r>
+            <w:proofErr w:type="spellEnd"/>
+          </w:p>
+        </w:tc>
+        <w:tc>
+          <w:tcPr>
+            <w:tcW w:w="1128" w:type="dxa"/>
+          </w:tcPr>
+          <w:p/>
         </w:tc>
       </w:tr>
       <w:tr>
@@ -6039,10 +5972,10 @@
           <w:p>
             <w:proofErr w:type="spellStart"/>
             <w:r>
-              <w:t>s</w:t>
-            </w:r>
-            <w:r>
-              <w:t>hipper</w:t>
+              <w:t>d</w:t>
+            </w:r>
+            <w:r>
+              <w:t>river</w:t>
             </w:r>
             <w:r>
               <w:t>_</w:t>
@@ -6062,7 +5995,25 @@
               <w:rPr>
                 <w:rFonts w:hint="eastAsia"/>
               </w:rPr>
-              <w:t>货主</w:t>
+              <w:t>货车司机</w:t>
+            </w:r>
+            <w:r>
+              <w:rPr>
+                <w:rFonts w:hint="eastAsia"/>
+              </w:rPr>
+              <w:t>(</w:t>
+            </w:r>
+            <w:r>
+              <w:rPr>
+                <w:rFonts w:hint="eastAsia"/>
+              </w:rPr>
+              <w:t>团队</w:t>
+            </w:r>
+            <w:r>
+              <w:rPr>
+                <w:rFonts w:hint="eastAsia"/>
+              </w:rPr>
+              <w:t>)</w:t>
             </w:r>
             <w:r>
               <w:rPr>
@@ -6079,7 +6030,7 @@
           <w:p>
             <w:proofErr w:type="spellStart"/>
             <w:r>
-              <w:t>int</w:t>
+              <w:t>Int</w:t>
             </w:r>
             <w:proofErr w:type="spellEnd"/>
           </w:p>
@@ -6101,7 +6052,19 @@
           <w:tcPr>
             <w:tcW w:w="1128" w:type="dxa"/>
           </w:tcPr>
-          <w:p/>
+          <w:p>
+            <w:proofErr w:type="spellStart"/>
+            <w:r>
+              <w:t>F</w:t>
+            </w:r>
+            <w:r>
+              <w:rPr>
+                <w:rFonts w:hint="eastAsia"/>
+              </w:rPr>
+              <w:t>k</w:t>
+            </w:r>
+            <w:proofErr w:type="spellEnd"/>
+          </w:p>
         </w:tc>
         <w:tc>
           <w:tcPr>
@@ -6116,48 +6079,74 @@
             <w:tcW w:w="2065" w:type="dxa"/>
           </w:tcPr>
           <w:p>
-            <w:r>
-              <w:t>address</w:t>
-            </w:r>
+            <w:proofErr w:type="spellStart"/>
+            <w:r>
+              <w:t>shipper_to_driver</w:t>
+            </w:r>
+            <w:proofErr w:type="spellEnd"/>
           </w:p>
         </w:tc>
         <w:tc>
           <w:tcPr>
             <w:tcW w:w="1715" w:type="dxa"/>
           </w:tcPr>
-          <w:p>
-            <w:r>
-              <w:rPr>
-                <w:rFonts w:hint="eastAsia"/>
-              </w:rPr>
-              <w:t>地址</w:t>
-            </w:r>
-          </w:p>
+          <w:p/>
         </w:tc>
         <w:tc>
           <w:tcPr>
             <w:tcW w:w="1132" w:type="dxa"/>
           </w:tcPr>
-          <w:p>
-            <w:proofErr w:type="spellStart"/>
-            <w:r>
-              <w:t>varchar</w:t>
-            </w:r>
-            <w:proofErr w:type="spellEnd"/>
-          </w:p>
-        </w:tc>
-        <w:tc>
-          <w:tcPr>
-            <w:tcW w:w="1128" w:type="dxa"/>
-          </w:tcPr>
-          <w:p>
-            <w:r>
-              <w:rPr>
-                <w:rFonts w:hint="eastAsia"/>
-              </w:rPr>
-              <w:t>11</w:t>
-            </w:r>
-          </w:p>
+          <w:p/>
+        </w:tc>
+        <w:tc>
+          <w:tcPr>
+            <w:tcW w:w="1128" w:type="dxa"/>
+          </w:tcPr>
+          <w:p/>
+        </w:tc>
+        <w:tc>
+          <w:tcPr>
+            <w:tcW w:w="1128" w:type="dxa"/>
+          </w:tcPr>
+          <w:p/>
+        </w:tc>
+        <w:tc>
+          <w:tcPr>
+            <w:tcW w:w="1128" w:type="dxa"/>
+          </w:tcPr>
+          <w:p/>
+        </w:tc>
+      </w:tr>
+      <w:tr>
+        <w:tc>
+          <w:tcPr>
+            <w:tcW w:w="2065" w:type="dxa"/>
+          </w:tcPr>
+          <w:p>
+            <w:proofErr w:type="spellStart"/>
+            <w:r>
+              <w:t>driver_to_shipper</w:t>
+            </w:r>
+            <w:proofErr w:type="spellEnd"/>
+          </w:p>
+        </w:tc>
+        <w:tc>
+          <w:tcPr>
+            <w:tcW w:w="1715" w:type="dxa"/>
+          </w:tcPr>
+          <w:p/>
+        </w:tc>
+        <w:tc>
+          <w:tcPr>
+            <w:tcW w:w="1132" w:type="dxa"/>
+          </w:tcPr>
+          <w:p/>
+        </w:tc>
+        <w:tc>
+          <w:tcPr>
+            <w:tcW w:w="1128" w:type="dxa"/>
+          </w:tcPr>
+          <w:p/>
         </w:tc>
         <w:tc>
           <w:tcPr>
@@ -6178,20 +6167,19 @@
       <w:pPr>
         <w:pStyle w:val="2"/>
       </w:pPr>
-      <w:bookmarkStart w:id="14" w:name="_Toc440051424"/>
+      <w:bookmarkStart w:id="14" w:name="_Toc440051423"/>
+      <w:proofErr w:type="spellStart"/>
       <w:r>
-        <w:t>a</w:t>
+        <w:t>frequent_</w:t>
       </w:r>
       <w:r>
-        <w:rPr>
-          <w:rFonts w:hint="eastAsia"/>
-        </w:rPr>
-        <w:t>ccount</w:t>
+        <w:t>address</w:t>
+      </w:r>
+      <w:proofErr w:type="spellEnd"/>
+      <w:r>
+        <w:t xml:space="preserve"> </w:t>
       </w:r>
       <w:r>
-        <w:rPr>
-          <w:rFonts w:hint="eastAsia"/>
-        </w:rPr>
         <w:t>表</w:t>
       </w:r>
       <w:bookmarkEnd w:id="14"/>
@@ -6309,6 +6297,334 @@
           </w:tcPr>
           <w:p>
             <w:r>
+              <w:t>id</w:t>
+            </w:r>
+          </w:p>
+        </w:tc>
+        <w:tc>
+          <w:tcPr>
+            <w:tcW w:w="1132" w:type="dxa"/>
+          </w:tcPr>
+          <w:p>
+            <w:proofErr w:type="spellStart"/>
+            <w:r>
+              <w:t>int</w:t>
+            </w:r>
+            <w:proofErr w:type="spellEnd"/>
+          </w:p>
+        </w:tc>
+        <w:tc>
+          <w:tcPr>
+            <w:tcW w:w="1128" w:type="dxa"/>
+          </w:tcPr>
+          <w:p>
+            <w:r>
+              <w:t>11</w:t>
+            </w:r>
+          </w:p>
+        </w:tc>
+        <w:tc>
+          <w:tcPr>
+            <w:tcW w:w="1128" w:type="dxa"/>
+          </w:tcPr>
+          <w:p>
+            <w:proofErr w:type="spellStart"/>
+            <w:r>
+              <w:t>pk</w:t>
+            </w:r>
+            <w:proofErr w:type="spellEnd"/>
+          </w:p>
+        </w:tc>
+        <w:tc>
+          <w:tcPr>
+            <w:tcW w:w="1128" w:type="dxa"/>
+          </w:tcPr>
+          <w:p>
+            <w:r>
+              <w:rPr>
+                <w:rFonts w:hint="eastAsia"/>
+              </w:rPr>
+              <w:t>自增</w:t>
+            </w:r>
+          </w:p>
+        </w:tc>
+      </w:tr>
+      <w:tr>
+        <w:tc>
+          <w:tcPr>
+            <w:tcW w:w="2065" w:type="dxa"/>
+          </w:tcPr>
+          <w:p>
+            <w:proofErr w:type="spellStart"/>
+            <w:r>
+              <w:t>s</w:t>
+            </w:r>
+            <w:r>
+              <w:t>hipper</w:t>
+            </w:r>
+            <w:r>
+              <w:t>_</w:t>
+            </w:r>
+            <w:r>
+              <w:t>id</w:t>
+            </w:r>
+            <w:proofErr w:type="spellEnd"/>
+          </w:p>
+        </w:tc>
+        <w:tc>
+          <w:tcPr>
+            <w:tcW w:w="1715" w:type="dxa"/>
+          </w:tcPr>
+          <w:p>
+            <w:r>
+              <w:rPr>
+                <w:rFonts w:hint="eastAsia"/>
+              </w:rPr>
+              <w:t>货主</w:t>
+            </w:r>
+            <w:r>
+              <w:rPr>
+                <w:rFonts w:hint="eastAsia"/>
+              </w:rPr>
+              <w:t>id</w:t>
+            </w:r>
+          </w:p>
+        </w:tc>
+        <w:tc>
+          <w:tcPr>
+            <w:tcW w:w="1132" w:type="dxa"/>
+          </w:tcPr>
+          <w:p>
+            <w:proofErr w:type="spellStart"/>
+            <w:r>
+              <w:t>int</w:t>
+            </w:r>
+            <w:proofErr w:type="spellEnd"/>
+          </w:p>
+        </w:tc>
+        <w:tc>
+          <w:tcPr>
+            <w:tcW w:w="1128" w:type="dxa"/>
+          </w:tcPr>
+          <w:p>
+            <w:r>
+              <w:rPr>
+                <w:rFonts w:hint="eastAsia"/>
+              </w:rPr>
+              <w:t>11</w:t>
+            </w:r>
+          </w:p>
+        </w:tc>
+        <w:tc>
+          <w:tcPr>
+            <w:tcW w:w="1128" w:type="dxa"/>
+          </w:tcPr>
+          <w:p/>
+        </w:tc>
+        <w:tc>
+          <w:tcPr>
+            <w:tcW w:w="1128" w:type="dxa"/>
+          </w:tcPr>
+          <w:p/>
+        </w:tc>
+      </w:tr>
+      <w:tr>
+        <w:tc>
+          <w:tcPr>
+            <w:tcW w:w="2065" w:type="dxa"/>
+          </w:tcPr>
+          <w:p>
+            <w:r>
+              <w:t>address</w:t>
+            </w:r>
+          </w:p>
+        </w:tc>
+        <w:tc>
+          <w:tcPr>
+            <w:tcW w:w="1715" w:type="dxa"/>
+          </w:tcPr>
+          <w:p>
+            <w:r>
+              <w:rPr>
+                <w:rFonts w:hint="eastAsia"/>
+              </w:rPr>
+              <w:t>地址</w:t>
+            </w:r>
+          </w:p>
+        </w:tc>
+        <w:tc>
+          <w:tcPr>
+            <w:tcW w:w="1132" w:type="dxa"/>
+          </w:tcPr>
+          <w:p>
+            <w:r>
+              <w:t>varchar</w:t>
+            </w:r>
+          </w:p>
+        </w:tc>
+        <w:tc>
+          <w:tcPr>
+            <w:tcW w:w="1128" w:type="dxa"/>
+          </w:tcPr>
+          <w:p>
+            <w:r>
+              <w:rPr>
+                <w:rFonts w:hint="eastAsia"/>
+              </w:rPr>
+              <w:t>11</w:t>
+            </w:r>
+          </w:p>
+        </w:tc>
+        <w:tc>
+          <w:tcPr>
+            <w:tcW w:w="1128" w:type="dxa"/>
+          </w:tcPr>
+          <w:p/>
+        </w:tc>
+        <w:tc>
+          <w:tcPr>
+            <w:tcW w:w="1128" w:type="dxa"/>
+          </w:tcPr>
+          <w:p/>
+        </w:tc>
+      </w:tr>
+    </w:tbl>
+    <w:p/>
+    <w:p>
+      <w:pPr>
+        <w:pStyle w:val="2"/>
+      </w:pPr>
+      <w:bookmarkStart w:id="15" w:name="_Toc440051424"/>
+      <w:r>
+        <w:t>a</w:t>
+      </w:r>
+      <w:r>
+        <w:rPr>
+          <w:rFonts w:hint="eastAsia"/>
+        </w:rPr>
+        <w:t>ccount</w:t>
+      </w:r>
+      <w:r>
+        <w:rPr>
+          <w:rFonts w:hint="eastAsia"/>
+        </w:rPr>
+        <w:t>表</w:t>
+      </w:r>
+      <w:bookmarkEnd w:id="15"/>
+    </w:p>
+    <w:tbl>
+      <w:tblPr>
+        <w:tblStyle w:val="a3"/>
+        <w:tblW w:w="0" w:type="auto"/>
+        <w:tblLook w:val="04A0" w:firstRow="1" w:lastRow="0" w:firstColumn="1" w:lastColumn="0" w:noHBand="0" w:noVBand="1"/>
+      </w:tblPr>
+      <w:tblGrid>
+        <w:gridCol w:w="2065"/>
+        <w:gridCol w:w="1715"/>
+        <w:gridCol w:w="1132"/>
+        <w:gridCol w:w="1128"/>
+        <w:gridCol w:w="1128"/>
+        <w:gridCol w:w="1128"/>
+      </w:tblGrid>
+      <w:tr>
+        <w:tc>
+          <w:tcPr>
+            <w:tcW w:w="2065" w:type="dxa"/>
+          </w:tcPr>
+          <w:p>
+            <w:r>
+              <w:rPr>
+                <w:rFonts w:hint="eastAsia"/>
+              </w:rPr>
+              <w:t>字段内容</w:t>
+            </w:r>
+          </w:p>
+        </w:tc>
+        <w:tc>
+          <w:tcPr>
+            <w:tcW w:w="1715" w:type="dxa"/>
+          </w:tcPr>
+          <w:p>
+            <w:r>
+              <w:rPr>
+                <w:rFonts w:hint="eastAsia"/>
+              </w:rPr>
+              <w:t>字段名称</w:t>
+            </w:r>
+          </w:p>
+        </w:tc>
+        <w:tc>
+          <w:tcPr>
+            <w:tcW w:w="1132" w:type="dxa"/>
+          </w:tcPr>
+          <w:p>
+            <w:r>
+              <w:rPr>
+                <w:rFonts w:hint="eastAsia"/>
+              </w:rPr>
+              <w:t>数据类型</w:t>
+            </w:r>
+          </w:p>
+        </w:tc>
+        <w:tc>
+          <w:tcPr>
+            <w:tcW w:w="1128" w:type="dxa"/>
+          </w:tcPr>
+          <w:p>
+            <w:r>
+              <w:rPr>
+                <w:rFonts w:hint="eastAsia"/>
+              </w:rPr>
+              <w:t>长度</w:t>
+            </w:r>
+          </w:p>
+        </w:tc>
+        <w:tc>
+          <w:tcPr>
+            <w:tcW w:w="1128" w:type="dxa"/>
+          </w:tcPr>
+          <w:p>
+            <w:proofErr w:type="gramStart"/>
+            <w:r>
+              <w:rPr>
+                <w:rFonts w:hint="eastAsia"/>
+              </w:rPr>
+              <w:t>主外键</w:t>
+            </w:r>
+            <w:proofErr w:type="gramEnd"/>
+          </w:p>
+        </w:tc>
+        <w:tc>
+          <w:tcPr>
+            <w:tcW w:w="1128" w:type="dxa"/>
+          </w:tcPr>
+          <w:p>
+            <w:r>
+              <w:rPr>
+                <w:rFonts w:hint="eastAsia"/>
+              </w:rPr>
+              <w:t>备注</w:t>
+            </w:r>
+          </w:p>
+        </w:tc>
+      </w:tr>
+      <w:tr>
+        <w:tc>
+          <w:tcPr>
+            <w:tcW w:w="2065" w:type="dxa"/>
+          </w:tcPr>
+          <w:p>
+            <w:r>
+              <w:t>id</w:t>
+            </w:r>
+          </w:p>
+        </w:tc>
+        <w:tc>
+          <w:tcPr>
+            <w:tcW w:w="1715" w:type="dxa"/>
+          </w:tcPr>
+          <w:p>
+            <w:r>
               <w:rPr>
                 <w:rFonts w:hint="eastAsia"/>
               </w:rPr>
@@ -6388,11 +6704,6 @@
             <w:tcW w:w="1715" w:type="dxa"/>
           </w:tcPr>
           <w:p>
-            <w:pPr>
-              <w:rPr>
-                <w:rFonts w:hint="eastAsia"/>
-              </w:rPr>
-            </w:pPr>
             <w:r>
               <w:rPr>
                 <w:rFonts w:hint="eastAsia"/>
@@ -6424,19 +6735,12 @@
             <w:tcW w:w="1128" w:type="dxa"/>
           </w:tcPr>
           <w:p>
-            <w:pPr>
-              <w:rPr>
-                <w:rFonts w:hint="eastAsia"/>
-              </w:rPr>
-            </w:pPr>
             <w:r>
               <w:rPr>
                 <w:rFonts w:hint="eastAsia"/>
               </w:rPr>
               <w:t>11</w:t>
             </w:r>
-            <w:bookmarkStart w:id="15" w:name="_GoBack"/>
-            <w:bookmarkEnd w:id="15"/>
           </w:p>
         </w:tc>
         <w:tc>
@@ -6935,6 +7239,7 @@
           </w:tcPr>
           <w:p>
             <w:r>
+              <w:lastRenderedPageBreak/>
               <w:t>name</w:t>
             </w:r>
           </w:p>
@@ -6954,11 +7259,9 @@
             <w:tcW w:w="1132" w:type="dxa"/>
           </w:tcPr>
           <w:p>
-            <w:proofErr w:type="spellStart"/>
             <w:r>
               <w:t>Varchar</w:t>
             </w:r>
-            <w:proofErr w:type="spellEnd"/>
           </w:p>
         </w:tc>
         <w:tc>
@@ -7177,7 +7480,6 @@
           </w:tcPr>
           <w:p>
             <w:r>
-              <w:lastRenderedPageBreak/>
               <w:t>name</w:t>
             </w:r>
           </w:p>
@@ -7197,11 +7499,9 @@
             <w:tcW w:w="1132" w:type="dxa"/>
           </w:tcPr>
           <w:p>
-            <w:proofErr w:type="spellStart"/>
             <w:r>
               <w:t>Varchar</w:t>
             </w:r>
-            <w:proofErr w:type="spellEnd"/>
           </w:p>
         </w:tc>
         <w:tc>
@@ -7439,11 +7739,9 @@
             <w:tcW w:w="1132" w:type="dxa"/>
           </w:tcPr>
           <w:p>
-            <w:proofErr w:type="spellStart"/>
             <w:r>
               <w:t>Varchar</w:t>
             </w:r>
-            <w:proofErr w:type="spellEnd"/>
           </w:p>
         </w:tc>
         <w:tc>
@@ -7684,11 +7982,9 @@
             <w:tcW w:w="1132" w:type="dxa"/>
           </w:tcPr>
           <w:p>
-            <w:proofErr w:type="spellStart"/>
             <w:r>
               <w:t>Varchar</w:t>
             </w:r>
-            <w:proofErr w:type="spellEnd"/>
           </w:p>
         </w:tc>
         <w:tc>
@@ -7927,11 +8223,9 @@
             <w:tcW w:w="1132" w:type="dxa"/>
           </w:tcPr>
           <w:p>
-            <w:proofErr w:type="spellStart"/>
             <w:r>
               <w:t>Varchar</w:t>
             </w:r>
-            <w:proofErr w:type="spellEnd"/>
           </w:p>
         </w:tc>
         <w:tc>
@@ -8379,6 +8673,7 @@
               <w:rPr>
                 <w:rFonts w:hint="eastAsia"/>
               </w:rPr>
+              <w:lastRenderedPageBreak/>
               <w:t>id</w:t>
             </w:r>
           </w:p>
@@ -8546,14 +8841,7 @@
               <w:rPr>
                 <w:rFonts w:hint="eastAsia"/>
               </w:rPr>
-              <w:t>正在进</w:t>
-            </w:r>
-            <w:r>
-              <w:rPr>
-                <w:rFonts w:hint="eastAsia"/>
-              </w:rPr>
-              <w:lastRenderedPageBreak/>
-              <w:t>行的订单被取消</w:t>
+              <w:t>正在进行的订单被取消</w:t>
             </w:r>
             <w:r>
               <w:t>(</w:t>
@@ -8590,7 +8878,6 @@
           <w:p>
             <w:proofErr w:type="spellStart"/>
             <w:r>
-              <w:lastRenderedPageBreak/>
               <w:t>object_id</w:t>
             </w:r>
             <w:proofErr w:type="spellEnd"/>
@@ -8685,11 +8972,9 @@
             <w:tcW w:w="1132" w:type="dxa"/>
           </w:tcPr>
           <w:p>
-            <w:proofErr w:type="spellStart"/>
             <w:r>
               <w:t>varchar</w:t>
             </w:r>
-            <w:proofErr w:type="spellEnd"/>
           </w:p>
         </w:tc>
         <w:tc>
@@ -8926,8 +9211,8 @@
 </file>
 
 <file path=word/numbering.xml><?xml version="1.0" encoding="utf-8"?>
-<w:numbering xmlns:wpc="http://schemas.microsoft.com/office/word/2010/wordprocessingCanvas" xmlns:mc="http://schemas.openxmlformats.org/markup-compatibility/2006" xmlns:o="urn:schemas-microsoft-com:office:office" xmlns:r="http://schemas.openxmlformats.org/officeDocument/2006/relationships" xmlns:m="http://schemas.openxmlformats.org/officeDocument/2006/math" xmlns:v="urn:schemas-microsoft-com:vml" xmlns:wp14="http://schemas.microsoft.com/office/word/2010/wordprocessingDrawing" xmlns:wp="http://schemas.openxmlformats.org/drawingml/2006/wordprocessingDrawing" xmlns:w10="urn:schemas-microsoft-com:office:word" xmlns:w="http://schemas.openxmlformats.org/wordprocessingml/2006/main" xmlns:w14="http://schemas.microsoft.com/office/word/2010/wordml" xmlns:w15="http://schemas.microsoft.com/office/word/2012/wordml" xmlns:wpg="http://schemas.microsoft.com/office/word/2010/wordprocessingGroup" xmlns:wpi="http://schemas.microsoft.com/office/word/2010/wordprocessingInk" xmlns:wne="http://schemas.microsoft.com/office/word/2006/wordml" xmlns:wps="http://schemas.microsoft.com/office/word/2010/wordprocessingShape" mc:Ignorable="w14 w15 wp14">
-  <w:abstractNum w:abstractNumId="0">
+<w:numbering xmlns:wpc="http://schemas.microsoft.com/office/word/2010/wordprocessingCanvas" xmlns:cx="http://schemas.microsoft.com/office/drawing/2014/chartex" xmlns:mc="http://schemas.openxmlformats.org/markup-compatibility/2006" xmlns:o="urn:schemas-microsoft-com:office:office" xmlns:r="http://schemas.openxmlformats.org/officeDocument/2006/relationships" xmlns:m="http://schemas.openxmlformats.org/officeDocument/2006/math" xmlns:v="urn:schemas-microsoft-com:vml" xmlns:wp14="http://schemas.microsoft.com/office/word/2010/wordprocessingDrawing" xmlns:wp="http://schemas.openxmlformats.org/drawingml/2006/wordprocessingDrawing" xmlns:w10="urn:schemas-microsoft-com:office:word" xmlns:w="http://schemas.openxmlformats.org/wordprocessingml/2006/main" xmlns:w14="http://schemas.microsoft.com/office/word/2010/wordml" xmlns:w15="http://schemas.microsoft.com/office/word/2012/wordml" xmlns:w16se="http://schemas.microsoft.com/office/word/2015/wordml/symex" xmlns:wpg="http://schemas.microsoft.com/office/word/2010/wordprocessingGroup" xmlns:wpi="http://schemas.microsoft.com/office/word/2010/wordprocessingInk" xmlns:wne="http://schemas.microsoft.com/office/word/2006/wordml" xmlns:wps="http://schemas.microsoft.com/office/word/2010/wordprocessingShape" mc:Ignorable="w14 w15 w16se wp14">
+  <w:abstractNum w:abstractNumId="0" w15:restartNumberingAfterBreak="0">
     <w:nsid w:val="1D753757"/>
     <w:multiLevelType w:val="multilevel"/>
     <w:tmpl w:val="7C9843B6"/>
@@ -9076,7 +9361,7 @@
       </w:rPr>
     </w:lvl>
   </w:abstractNum>
-  <w:abstractNum w:abstractNumId="1">
+  <w:abstractNum w:abstractNumId="1" w15:restartNumberingAfterBreak="0">
     <w:nsid w:val="239379CE"/>
     <w:multiLevelType w:val="hybridMultilevel"/>
     <w:tmpl w:val="4C689E7A"/>
@@ -9175,7 +9460,7 @@
 </file>
 
 <file path=word/styles.xml><?xml version="1.0" encoding="utf-8"?>
-<w:styles xmlns:mc="http://schemas.openxmlformats.org/markup-compatibility/2006" xmlns:r="http://schemas.openxmlformats.org/officeDocument/2006/relationships" xmlns:w="http://schemas.openxmlformats.org/wordprocessingml/2006/main" xmlns:w14="http://schemas.microsoft.com/office/word/2010/wordml" xmlns:w15="http://schemas.microsoft.com/office/word/2012/wordml" mc:Ignorable="w14 w15">
+<w:styles xmlns:mc="http://schemas.openxmlformats.org/markup-compatibility/2006" xmlns:r="http://schemas.openxmlformats.org/officeDocument/2006/relationships" xmlns:w="http://schemas.openxmlformats.org/wordprocessingml/2006/main" xmlns:w14="http://schemas.microsoft.com/office/word/2010/wordml" xmlns:w15="http://schemas.microsoft.com/office/word/2012/wordml" xmlns:w16se="http://schemas.microsoft.com/office/word/2015/wordml/symex" mc:Ignorable="w14 w15 w16se">
   <w:docDefaults>
     <w:rPrDefault>
       <w:rPr>
@@ -9573,7 +9858,7 @@
     <w:name w:val="heading 1"/>
     <w:basedOn w:val="a"/>
     <w:next w:val="a"/>
-    <w:link w:val="1Char"/>
+    <w:link w:val="10"/>
     <w:uiPriority w:val="9"/>
     <w:qFormat/>
     <w:rsid w:val="00BE59FA"/>
@@ -9595,7 +9880,7 @@
     <w:name w:val="heading 2"/>
     <w:basedOn w:val="a"/>
     <w:next w:val="a"/>
-    <w:link w:val="2Char"/>
+    <w:link w:val="20"/>
     <w:uiPriority w:val="9"/>
     <w:unhideWhenUsed/>
     <w:qFormat/>
@@ -9618,7 +9903,7 @@
     <w:name w:val="heading 3"/>
     <w:basedOn w:val="a"/>
     <w:next w:val="a"/>
-    <w:link w:val="3Char"/>
+    <w:link w:val="30"/>
     <w:uiPriority w:val="9"/>
     <w:unhideWhenUsed/>
     <w:qFormat/>
@@ -9663,8 +9948,8 @@
     <w:semiHidden/>
     <w:unhideWhenUsed/>
   </w:style>
-  <w:style w:type="character" w:customStyle="1" w:styleId="1Char">
-    <w:name w:val="标题 1 Char"/>
+  <w:style w:type="character" w:customStyle="1" w:styleId="10">
+    <w:name w:val="标题 1 字符"/>
     <w:basedOn w:val="a0"/>
     <w:link w:val="1"/>
     <w:uiPriority w:val="9"/>
@@ -9683,7 +9968,6 @@
     <w:uiPriority w:val="39"/>
     <w:rsid w:val="00C56733"/>
     <w:tblPr>
-      <w:tblInd w:w="0" w:type="dxa"/>
       <w:tblBorders>
         <w:top w:val="single" w:sz="4" w:space="0" w:color="auto"/>
         <w:left w:val="single" w:sz="4" w:space="0" w:color="auto"/>
@@ -9692,12 +9976,6 @@
         <w:insideH w:val="single" w:sz="4" w:space="0" w:color="auto"/>
         <w:insideV w:val="single" w:sz="4" w:space="0" w:color="auto"/>
       </w:tblBorders>
-      <w:tblCellMar>
-        <w:top w:w="0" w:type="dxa"/>
-        <w:left w:w="108" w:type="dxa"/>
-        <w:bottom w:w="0" w:type="dxa"/>
-        <w:right w:w="108" w:type="dxa"/>
-      </w:tblCellMar>
     </w:tblPr>
   </w:style>
   <w:style w:type="table" w:styleId="5">
@@ -9708,13 +9986,6 @@
     <w:tblPr>
       <w:tblStyleRowBandSize w:val="1"/>
       <w:tblStyleColBandSize w:val="1"/>
-      <w:tblInd w:w="0" w:type="dxa"/>
-      <w:tblCellMar>
-        <w:top w:w="0" w:type="dxa"/>
-        <w:left w:w="108" w:type="dxa"/>
-        <w:bottom w:w="0" w:type="dxa"/>
-        <w:right w:w="108" w:type="dxa"/>
-      </w:tblCellMar>
     </w:tblPr>
     <w:tblStylePr w:type="firstRow">
       <w:rPr>
@@ -9824,8 +10095,8 @@
       </w:tcPr>
     </w:tblStylePr>
   </w:style>
-  <w:style w:type="character" w:customStyle="1" w:styleId="2Char">
-    <w:name w:val="标题 2 Char"/>
+  <w:style w:type="character" w:customStyle="1" w:styleId="20">
+    <w:name w:val="标题 2 字符"/>
     <w:basedOn w:val="a0"/>
     <w:link w:val="2"/>
     <w:uiPriority w:val="9"/>
@@ -9838,7 +10109,7 @@
       <w:szCs w:val="32"/>
     </w:rPr>
   </w:style>
-  <w:style w:type="table" w:styleId="30">
+  <w:style w:type="table" w:styleId="31">
     <w:name w:val="Plain Table 3"/>
     <w:basedOn w:val="a1"/>
     <w:uiPriority w:val="43"/>
@@ -9846,13 +10117,6 @@
     <w:tblPr>
       <w:tblStyleRowBandSize w:val="1"/>
       <w:tblStyleColBandSize w:val="1"/>
-      <w:tblInd w:w="0" w:type="dxa"/>
-      <w:tblCellMar>
-        <w:top w:w="0" w:type="dxa"/>
-        <w:left w:w="108" w:type="dxa"/>
-        <w:bottom w:w="0" w:type="dxa"/>
-        <w:right w:w="108" w:type="dxa"/>
-      </w:tblCellMar>
     </w:tblPr>
     <w:tblStylePr w:type="firstRow">
       <w:rPr>
@@ -9935,8 +10199,8 @@
       </w:tcPr>
     </w:tblStylePr>
   </w:style>
-  <w:style w:type="character" w:customStyle="1" w:styleId="3Char">
-    <w:name w:val="标题 3 Char"/>
+  <w:style w:type="character" w:customStyle="1" w:styleId="30">
+    <w:name w:val="标题 3 字符"/>
     <w:basedOn w:val="a0"/>
     <w:link w:val="3"/>
     <w:uiPriority w:val="9"/>
@@ -9974,7 +10238,7 @@
       <w:ind w:firstLineChars="200" w:firstLine="420"/>
     </w:pPr>
   </w:style>
-  <w:style w:type="paragraph" w:styleId="10">
+  <w:style w:type="paragraph" w:styleId="11">
     <w:name w:val="toc 1"/>
     <w:basedOn w:val="a"/>
     <w:next w:val="a"/>
@@ -9983,7 +10247,7 @@
     <w:unhideWhenUsed/>
     <w:rsid w:val="009A3F69"/>
   </w:style>
-  <w:style w:type="paragraph" w:styleId="20">
+  <w:style w:type="paragraph" w:styleId="21">
     <w:name w:val="toc 2"/>
     <w:basedOn w:val="a"/>
     <w:next w:val="a"/>
@@ -10264,7 +10528,7 @@
 </file>
 
 <file path=customXml/itemProps1.xml><?xml version="1.0" encoding="utf-8"?>
-<ds:datastoreItem xmlns:ds="http://schemas.openxmlformats.org/officeDocument/2006/customXml" ds:itemID="{2ABDE56F-55F6-4F29-ABD9-8D5A4D2B4079}">
+<ds:datastoreItem xmlns:ds="http://schemas.openxmlformats.org/officeDocument/2006/customXml" ds:itemID="{D296D392-CD45-494C-A53F-081EA81BBF21}">
   <ds:schemaRefs>
     <ds:schemaRef ds:uri="http://schemas.openxmlformats.org/officeDocument/2006/bibliography"/>
   </ds:schemaRefs>

</xml_diff>

<commit_message>
update table frequent_address update service getFrequentAddresses
</commit_message>
<xml_diff>
--- a/server/数据库表设计-v0.0.2.docx
+++ b/server/数据库表设计-v0.0.2.docx
@@ -1682,11 +1682,6 @@
             <w:tcW w:w="6156" w:type="dxa"/>
           </w:tcPr>
           <w:p>
-            <w:pPr>
-              <w:rPr>
-                <w:rFonts w:hint="eastAsia"/>
-              </w:rPr>
-            </w:pPr>
             <w:r>
               <w:rPr>
                 <w:rFonts w:hint="eastAsia"/>
@@ -5352,8 +5347,6 @@
               </w:rPr>
               <w:t>k</w:t>
             </w:r>
-            <w:bookmarkStart w:id="11" w:name="_GoBack"/>
-            <w:bookmarkEnd w:id="11"/>
             <w:proofErr w:type="spellEnd"/>
           </w:p>
         </w:tc>
@@ -5365,24 +5358,408 @@
         </w:tc>
       </w:tr>
     </w:tbl>
-    <w:p>
-      <w:pPr>
-        <w:rPr>
-          <w:rFonts w:hint="eastAsia"/>
-        </w:rPr>
-      </w:pPr>
-    </w:p>
+    <w:p/>
     <w:p>
       <w:pPr>
         <w:pStyle w:val="2"/>
       </w:pPr>
-      <w:bookmarkStart w:id="12" w:name="_Toc440051421"/>
+      <w:bookmarkStart w:id="11" w:name="_Toc440051421"/>
       <w:proofErr w:type="spellStart"/>
       <w:r>
         <w:t>frequent_driver</w:t>
       </w:r>
       <w:proofErr w:type="spellEnd"/>
       <w:r>
+        <w:t>表</w:t>
+      </w:r>
+      <w:bookmarkEnd w:id="11"/>
+    </w:p>
+    <w:tbl>
+      <w:tblPr>
+        <w:tblStyle w:val="a3"/>
+        <w:tblW w:w="0" w:type="auto"/>
+        <w:tblLook w:val="04A0" w:firstRow="1" w:lastRow="0" w:firstColumn="1" w:lastColumn="0" w:noHBand="0" w:noVBand="1"/>
+      </w:tblPr>
+      <w:tblGrid>
+        <w:gridCol w:w="2065"/>
+        <w:gridCol w:w="1715"/>
+        <w:gridCol w:w="1132"/>
+        <w:gridCol w:w="1128"/>
+        <w:gridCol w:w="1128"/>
+        <w:gridCol w:w="1128"/>
+      </w:tblGrid>
+      <w:tr>
+        <w:tc>
+          <w:tcPr>
+            <w:tcW w:w="2065" w:type="dxa"/>
+          </w:tcPr>
+          <w:p>
+            <w:r>
+              <w:rPr>
+                <w:rFonts w:hint="eastAsia"/>
+              </w:rPr>
+              <w:t>字段内容</w:t>
+            </w:r>
+          </w:p>
+        </w:tc>
+        <w:tc>
+          <w:tcPr>
+            <w:tcW w:w="1715" w:type="dxa"/>
+          </w:tcPr>
+          <w:p>
+            <w:r>
+              <w:rPr>
+                <w:rFonts w:hint="eastAsia"/>
+              </w:rPr>
+              <w:t>字段名称</w:t>
+            </w:r>
+          </w:p>
+        </w:tc>
+        <w:tc>
+          <w:tcPr>
+            <w:tcW w:w="1132" w:type="dxa"/>
+          </w:tcPr>
+          <w:p>
+            <w:r>
+              <w:rPr>
+                <w:rFonts w:hint="eastAsia"/>
+              </w:rPr>
+              <w:t>数据类型</w:t>
+            </w:r>
+          </w:p>
+        </w:tc>
+        <w:tc>
+          <w:tcPr>
+            <w:tcW w:w="1128" w:type="dxa"/>
+          </w:tcPr>
+          <w:p>
+            <w:r>
+              <w:rPr>
+                <w:rFonts w:hint="eastAsia"/>
+              </w:rPr>
+              <w:t>长度</w:t>
+            </w:r>
+          </w:p>
+        </w:tc>
+        <w:tc>
+          <w:tcPr>
+            <w:tcW w:w="1128" w:type="dxa"/>
+          </w:tcPr>
+          <w:p>
+            <w:proofErr w:type="gramStart"/>
+            <w:r>
+              <w:rPr>
+                <w:rFonts w:hint="eastAsia"/>
+              </w:rPr>
+              <w:t>主外键</w:t>
+            </w:r>
+            <w:proofErr w:type="gramEnd"/>
+          </w:p>
+        </w:tc>
+        <w:tc>
+          <w:tcPr>
+            <w:tcW w:w="1128" w:type="dxa"/>
+          </w:tcPr>
+          <w:p>
+            <w:r>
+              <w:rPr>
+                <w:rFonts w:hint="eastAsia"/>
+              </w:rPr>
+              <w:t>备注</w:t>
+            </w:r>
+          </w:p>
+        </w:tc>
+      </w:tr>
+      <w:tr>
+        <w:tc>
+          <w:tcPr>
+            <w:tcW w:w="2065" w:type="dxa"/>
+          </w:tcPr>
+          <w:p>
+            <w:r>
+              <w:t>id</w:t>
+            </w:r>
+          </w:p>
+        </w:tc>
+        <w:tc>
+          <w:tcPr>
+            <w:tcW w:w="1715" w:type="dxa"/>
+          </w:tcPr>
+          <w:p>
+            <w:r>
+              <w:t>id</w:t>
+            </w:r>
+          </w:p>
+        </w:tc>
+        <w:tc>
+          <w:tcPr>
+            <w:tcW w:w="1132" w:type="dxa"/>
+          </w:tcPr>
+          <w:p>
+            <w:proofErr w:type="spellStart"/>
+            <w:r>
+              <w:t>int</w:t>
+            </w:r>
+            <w:proofErr w:type="spellEnd"/>
+          </w:p>
+        </w:tc>
+        <w:tc>
+          <w:tcPr>
+            <w:tcW w:w="1128" w:type="dxa"/>
+          </w:tcPr>
+          <w:p>
+            <w:r>
+              <w:t>11</w:t>
+            </w:r>
+          </w:p>
+        </w:tc>
+        <w:tc>
+          <w:tcPr>
+            <w:tcW w:w="1128" w:type="dxa"/>
+          </w:tcPr>
+          <w:p>
+            <w:proofErr w:type="spellStart"/>
+            <w:r>
+              <w:t>pk</w:t>
+            </w:r>
+            <w:proofErr w:type="spellEnd"/>
+          </w:p>
+        </w:tc>
+        <w:tc>
+          <w:tcPr>
+            <w:tcW w:w="1128" w:type="dxa"/>
+          </w:tcPr>
+          <w:p>
+            <w:r>
+              <w:rPr>
+                <w:rFonts w:hint="eastAsia"/>
+              </w:rPr>
+              <w:t>自增</w:t>
+            </w:r>
+          </w:p>
+        </w:tc>
+      </w:tr>
+      <w:tr>
+        <w:tc>
+          <w:tcPr>
+            <w:tcW w:w="2065" w:type="dxa"/>
+          </w:tcPr>
+          <w:p>
+            <w:proofErr w:type="spellStart"/>
+            <w:r>
+              <w:t>s</w:t>
+            </w:r>
+            <w:r>
+              <w:t>hipper</w:t>
+            </w:r>
+            <w:r>
+              <w:t>_</w:t>
+            </w:r>
+            <w:r>
+              <w:t>id</w:t>
+            </w:r>
+            <w:proofErr w:type="spellEnd"/>
+          </w:p>
+        </w:tc>
+        <w:tc>
+          <w:tcPr>
+            <w:tcW w:w="1715" w:type="dxa"/>
+          </w:tcPr>
+          <w:p>
+            <w:r>
+              <w:rPr>
+                <w:rFonts w:hint="eastAsia"/>
+              </w:rPr>
+              <w:t>货主</w:t>
+            </w:r>
+            <w:r>
+              <w:rPr>
+                <w:rFonts w:hint="eastAsia"/>
+              </w:rPr>
+              <w:t>id</w:t>
+            </w:r>
+          </w:p>
+        </w:tc>
+        <w:tc>
+          <w:tcPr>
+            <w:tcW w:w="1132" w:type="dxa"/>
+          </w:tcPr>
+          <w:p>
+            <w:proofErr w:type="spellStart"/>
+            <w:r>
+              <w:t>int</w:t>
+            </w:r>
+            <w:proofErr w:type="spellEnd"/>
+          </w:p>
+        </w:tc>
+        <w:tc>
+          <w:tcPr>
+            <w:tcW w:w="1128" w:type="dxa"/>
+          </w:tcPr>
+          <w:p>
+            <w:r>
+              <w:rPr>
+                <w:rFonts w:hint="eastAsia"/>
+              </w:rPr>
+              <w:t>11</w:t>
+            </w:r>
+          </w:p>
+        </w:tc>
+        <w:tc>
+          <w:tcPr>
+            <w:tcW w:w="1128" w:type="dxa"/>
+          </w:tcPr>
+          <w:p>
+            <w:proofErr w:type="spellStart"/>
+            <w:r>
+              <w:t>F</w:t>
+            </w:r>
+            <w:r>
+              <w:rPr>
+                <w:rFonts w:hint="eastAsia"/>
+              </w:rPr>
+              <w:t>k</w:t>
+            </w:r>
+            <w:proofErr w:type="spellEnd"/>
+          </w:p>
+        </w:tc>
+        <w:tc>
+          <w:tcPr>
+            <w:tcW w:w="1128" w:type="dxa"/>
+          </w:tcPr>
+          <w:p/>
+        </w:tc>
+      </w:tr>
+      <w:tr>
+        <w:tc>
+          <w:tcPr>
+            <w:tcW w:w="2065" w:type="dxa"/>
+          </w:tcPr>
+          <w:p>
+            <w:proofErr w:type="spellStart"/>
+            <w:r>
+              <w:lastRenderedPageBreak/>
+              <w:t>d</w:t>
+            </w:r>
+            <w:r>
+              <w:t>river</w:t>
+            </w:r>
+            <w:r>
+              <w:t>_</w:t>
+            </w:r>
+            <w:r>
+              <w:t>id</w:t>
+            </w:r>
+            <w:proofErr w:type="spellEnd"/>
+          </w:p>
+        </w:tc>
+        <w:tc>
+          <w:tcPr>
+            <w:tcW w:w="1715" w:type="dxa"/>
+          </w:tcPr>
+          <w:p>
+            <w:r>
+              <w:rPr>
+                <w:rFonts w:hint="eastAsia"/>
+              </w:rPr>
+              <w:t>货车司机</w:t>
+            </w:r>
+            <w:r>
+              <w:rPr>
+                <w:rFonts w:hint="eastAsia"/>
+              </w:rPr>
+              <w:t>(</w:t>
+            </w:r>
+            <w:r>
+              <w:rPr>
+                <w:rFonts w:hint="eastAsia"/>
+              </w:rPr>
+              <w:t>团队</w:t>
+            </w:r>
+            <w:r>
+              <w:rPr>
+                <w:rFonts w:hint="eastAsia"/>
+              </w:rPr>
+              <w:t>)</w:t>
+            </w:r>
+            <w:r>
+              <w:rPr>
+                <w:rFonts w:hint="eastAsia"/>
+              </w:rPr>
+              <w:t>id</w:t>
+            </w:r>
+          </w:p>
+        </w:tc>
+        <w:tc>
+          <w:tcPr>
+            <w:tcW w:w="1132" w:type="dxa"/>
+          </w:tcPr>
+          <w:p>
+            <w:proofErr w:type="spellStart"/>
+            <w:r>
+              <w:t>Int</w:t>
+            </w:r>
+            <w:proofErr w:type="spellEnd"/>
+          </w:p>
+        </w:tc>
+        <w:tc>
+          <w:tcPr>
+            <w:tcW w:w="1128" w:type="dxa"/>
+          </w:tcPr>
+          <w:p>
+            <w:r>
+              <w:rPr>
+                <w:rFonts w:hint="eastAsia"/>
+              </w:rPr>
+              <w:t>11</w:t>
+            </w:r>
+          </w:p>
+        </w:tc>
+        <w:tc>
+          <w:tcPr>
+            <w:tcW w:w="1128" w:type="dxa"/>
+          </w:tcPr>
+          <w:p>
+            <w:proofErr w:type="spellStart"/>
+            <w:r>
+              <w:t>F</w:t>
+            </w:r>
+            <w:r>
+              <w:rPr>
+                <w:rFonts w:hint="eastAsia"/>
+              </w:rPr>
+              <w:t>k</w:t>
+            </w:r>
+            <w:proofErr w:type="spellEnd"/>
+          </w:p>
+        </w:tc>
+        <w:tc>
+          <w:tcPr>
+            <w:tcW w:w="1128" w:type="dxa"/>
+          </w:tcPr>
+          <w:p/>
+        </w:tc>
+      </w:tr>
+    </w:tbl>
+    <w:p/>
+    <w:p>
+      <w:pPr>
+        <w:pStyle w:val="2"/>
+      </w:pPr>
+      <w:bookmarkStart w:id="12" w:name="_Toc440051422"/>
+      <w:r>
+        <w:t>c</w:t>
+      </w:r>
+      <w:r>
+        <w:rPr>
+          <w:rFonts w:hint="eastAsia"/>
+        </w:rPr>
+        <w:t>ontacts</w:t>
+      </w:r>
+      <w:r>
+        <w:rPr>
+          <w:rFonts w:hint="eastAsia"/>
+        </w:rPr>
         <w:t>表</w:t>
       </w:r>
       <w:bookmarkEnd w:id="12"/>
@@ -5489,9 +5866,20 @@
             <w:tcW w:w="2065" w:type="dxa"/>
           </w:tcPr>
           <w:p>
+            <w:proofErr w:type="spellStart"/>
+            <w:r>
+              <w:t>s</w:t>
+            </w:r>
+            <w:r>
+              <w:t>hipper</w:t>
+            </w:r>
+            <w:r>
+              <w:t>_</w:t>
+            </w:r>
             <w:r>
               <w:t>id</w:t>
             </w:r>
+            <w:proofErr w:type="spellEnd"/>
           </w:p>
         </w:tc>
         <w:tc>
@@ -5500,6 +5888,15 @@
           </w:tcPr>
           <w:p>
             <w:r>
+              <w:rPr>
+                <w:rFonts w:hint="eastAsia"/>
+              </w:rPr>
+              <w:t>货主</w:t>
+            </w:r>
+            <w:r>
+              <w:rPr>
+                <w:rFonts w:hint="eastAsia"/>
+              </w:rPr>
               <w:t>id</w:t>
             </w:r>
           </w:p>
@@ -5522,6 +5919,9 @@
           </w:tcPr>
           <w:p>
             <w:r>
+              <w:rPr>
+                <w:rFonts w:hint="eastAsia"/>
+              </w:rPr>
               <w:t>11</w:t>
             </w:r>
           </w:p>
@@ -5533,23 +5933,22 @@
           <w:p>
             <w:proofErr w:type="spellStart"/>
             <w:r>
-              <w:t>pk</w:t>
-            </w:r>
-            <w:proofErr w:type="spellEnd"/>
-          </w:p>
-        </w:tc>
-        <w:tc>
-          <w:tcPr>
-            <w:tcW w:w="1128" w:type="dxa"/>
-          </w:tcPr>
-          <w:p>
-            <w:r>
-              <w:rPr>
-                <w:rFonts w:hint="eastAsia"/>
-              </w:rPr>
-              <w:t>自增</w:t>
-            </w:r>
-          </w:p>
+              <w:t>F</w:t>
+            </w:r>
+            <w:r>
+              <w:rPr>
+                <w:rFonts w:hint="eastAsia"/>
+              </w:rPr>
+              <w:t>k</w:t>
+            </w:r>
+            <w:proofErr w:type="spellEnd"/>
+          </w:p>
+        </w:tc>
+        <w:tc>
+          <w:tcPr>
+            <w:tcW w:w="1128" w:type="dxa"/>
+          </w:tcPr>
+          <w:p/>
         </w:tc>
       </w:tr>
       <w:tr>
@@ -5560,10 +5959,10 @@
           <w:p>
             <w:proofErr w:type="spellStart"/>
             <w:r>
-              <w:t>s</w:t>
-            </w:r>
-            <w:r>
-              <w:t>hipper</w:t>
+              <w:t>d</w:t>
+            </w:r>
+            <w:r>
+              <w:t>river</w:t>
             </w:r>
             <w:r>
               <w:t>_</w:t>
@@ -5583,7 +5982,25 @@
               <w:rPr>
                 <w:rFonts w:hint="eastAsia"/>
               </w:rPr>
-              <w:t>货主</w:t>
+              <w:t>货车司机</w:t>
+            </w:r>
+            <w:r>
+              <w:rPr>
+                <w:rFonts w:hint="eastAsia"/>
+              </w:rPr>
+              <w:t>(</w:t>
+            </w:r>
+            <w:r>
+              <w:rPr>
+                <w:rFonts w:hint="eastAsia"/>
+              </w:rPr>
+              <w:t>团队</w:t>
+            </w:r>
+            <w:r>
+              <w:rPr>
+                <w:rFonts w:hint="eastAsia"/>
+              </w:rPr>
+              <w:t>)</w:t>
             </w:r>
             <w:r>
               <w:rPr>
@@ -5600,7 +6017,7 @@
           <w:p>
             <w:proofErr w:type="spellStart"/>
             <w:r>
-              <w:t>int</w:t>
+              <w:t>Int</w:t>
             </w:r>
             <w:proofErr w:type="spellEnd"/>
           </w:p>
@@ -5651,17 +6068,7 @@
           <w:p>
             <w:proofErr w:type="spellStart"/>
             <w:r>
-              <w:lastRenderedPageBreak/>
-              <w:t>d</w:t>
-            </w:r>
-            <w:r>
-              <w:t>river</w:t>
-            </w:r>
-            <w:r>
-              <w:t>_</w:t>
-            </w:r>
-            <w:r>
-              <w:t>id</w:t>
+              <w:t>shipper_to_driver</w:t>
             </w:r>
             <w:proofErr w:type="spellEnd"/>
           </w:p>
@@ -5670,81 +6077,69 @@
           <w:tcPr>
             <w:tcW w:w="1715" w:type="dxa"/>
           </w:tcPr>
-          <w:p>
-            <w:r>
-              <w:rPr>
-                <w:rFonts w:hint="eastAsia"/>
-              </w:rPr>
-              <w:t>货车司机</w:t>
-            </w:r>
-            <w:r>
-              <w:rPr>
-                <w:rFonts w:hint="eastAsia"/>
-              </w:rPr>
-              <w:t>(</w:t>
-            </w:r>
-            <w:r>
-              <w:rPr>
-                <w:rFonts w:hint="eastAsia"/>
-              </w:rPr>
-              <w:t>团队</w:t>
-            </w:r>
-            <w:r>
-              <w:rPr>
-                <w:rFonts w:hint="eastAsia"/>
-              </w:rPr>
-              <w:t>)</w:t>
-            </w:r>
-            <w:r>
-              <w:rPr>
-                <w:rFonts w:hint="eastAsia"/>
-              </w:rPr>
-              <w:t>id</w:t>
-            </w:r>
-          </w:p>
+          <w:p/>
         </w:tc>
         <w:tc>
           <w:tcPr>
             <w:tcW w:w="1132" w:type="dxa"/>
           </w:tcPr>
-          <w:p>
-            <w:proofErr w:type="spellStart"/>
-            <w:r>
-              <w:t>Int</w:t>
-            </w:r>
-            <w:proofErr w:type="spellEnd"/>
-          </w:p>
-        </w:tc>
-        <w:tc>
-          <w:tcPr>
-            <w:tcW w:w="1128" w:type="dxa"/>
-          </w:tcPr>
-          <w:p>
-            <w:r>
-              <w:rPr>
-                <w:rFonts w:hint="eastAsia"/>
-              </w:rPr>
-              <w:t>11</w:t>
-            </w:r>
-          </w:p>
-        </w:tc>
-        <w:tc>
-          <w:tcPr>
-            <w:tcW w:w="1128" w:type="dxa"/>
-          </w:tcPr>
-          <w:p>
-            <w:proofErr w:type="spellStart"/>
-            <w:r>
-              <w:t>F</w:t>
-            </w:r>
-            <w:r>
-              <w:rPr>
-                <w:rFonts w:hint="eastAsia"/>
-              </w:rPr>
-              <w:t>k</w:t>
-            </w:r>
-            <w:proofErr w:type="spellEnd"/>
-          </w:p>
+          <w:p/>
+        </w:tc>
+        <w:tc>
+          <w:tcPr>
+            <w:tcW w:w="1128" w:type="dxa"/>
+          </w:tcPr>
+          <w:p/>
+        </w:tc>
+        <w:tc>
+          <w:tcPr>
+            <w:tcW w:w="1128" w:type="dxa"/>
+          </w:tcPr>
+          <w:p/>
+        </w:tc>
+        <w:tc>
+          <w:tcPr>
+            <w:tcW w:w="1128" w:type="dxa"/>
+          </w:tcPr>
+          <w:p/>
+        </w:tc>
+      </w:tr>
+      <w:tr>
+        <w:tc>
+          <w:tcPr>
+            <w:tcW w:w="2065" w:type="dxa"/>
+          </w:tcPr>
+          <w:p>
+            <w:proofErr w:type="spellStart"/>
+            <w:r>
+              <w:t>driver_to_shipper</w:t>
+            </w:r>
+            <w:proofErr w:type="spellEnd"/>
+          </w:p>
+        </w:tc>
+        <w:tc>
+          <w:tcPr>
+            <w:tcW w:w="1715" w:type="dxa"/>
+          </w:tcPr>
+          <w:p/>
+        </w:tc>
+        <w:tc>
+          <w:tcPr>
+            <w:tcW w:w="1132" w:type="dxa"/>
+          </w:tcPr>
+          <w:p/>
+        </w:tc>
+        <w:tc>
+          <w:tcPr>
+            <w:tcW w:w="1128" w:type="dxa"/>
+          </w:tcPr>
+          <w:p/>
+        </w:tc>
+        <w:tc>
+          <w:tcPr>
+            <w:tcW w:w="1128" w:type="dxa"/>
+          </w:tcPr>
+          <w:p/>
         </w:tc>
         <w:tc>
           <w:tcPr>
@@ -5759,20 +6154,19 @@
       <w:pPr>
         <w:pStyle w:val="2"/>
       </w:pPr>
-      <w:bookmarkStart w:id="13" w:name="_Toc440051422"/>
+      <w:bookmarkStart w:id="13" w:name="_Toc440051423"/>
+      <w:proofErr w:type="spellStart"/>
       <w:r>
-        <w:t>c</w:t>
+        <w:t>frequent_</w:t>
       </w:r>
       <w:r>
-        <w:rPr>
-          <w:rFonts w:hint="eastAsia"/>
-        </w:rPr>
-        <w:t>ontacts</w:t>
+        <w:t>address</w:t>
+      </w:r>
+      <w:proofErr w:type="spellEnd"/>
+      <w:r>
+        <w:t xml:space="preserve"> </w:t>
       </w:r>
       <w:r>
-        <w:rPr>
-          <w:rFonts w:hint="eastAsia"/>
-        </w:rPr>
         <w:t>表</w:t>
       </w:r>
       <w:bookmarkEnd w:id="13"/>
@@ -5879,6 +6273,75 @@
             <w:tcW w:w="2065" w:type="dxa"/>
           </w:tcPr>
           <w:p>
+            <w:r>
+              <w:t>id</w:t>
+            </w:r>
+          </w:p>
+        </w:tc>
+        <w:tc>
+          <w:tcPr>
+            <w:tcW w:w="1715" w:type="dxa"/>
+          </w:tcPr>
+          <w:p>
+            <w:r>
+              <w:t>id</w:t>
+            </w:r>
+          </w:p>
+        </w:tc>
+        <w:tc>
+          <w:tcPr>
+            <w:tcW w:w="1132" w:type="dxa"/>
+          </w:tcPr>
+          <w:p>
+            <w:proofErr w:type="spellStart"/>
+            <w:r>
+              <w:t>int</w:t>
+            </w:r>
+            <w:proofErr w:type="spellEnd"/>
+          </w:p>
+        </w:tc>
+        <w:tc>
+          <w:tcPr>
+            <w:tcW w:w="1128" w:type="dxa"/>
+          </w:tcPr>
+          <w:p>
+            <w:r>
+              <w:t>11</w:t>
+            </w:r>
+          </w:p>
+        </w:tc>
+        <w:tc>
+          <w:tcPr>
+            <w:tcW w:w="1128" w:type="dxa"/>
+          </w:tcPr>
+          <w:p>
+            <w:proofErr w:type="spellStart"/>
+            <w:r>
+              <w:t>pk</w:t>
+            </w:r>
+            <w:proofErr w:type="spellEnd"/>
+          </w:p>
+        </w:tc>
+        <w:tc>
+          <w:tcPr>
+            <w:tcW w:w="1128" w:type="dxa"/>
+          </w:tcPr>
+          <w:p>
+            <w:r>
+              <w:rPr>
+                <w:rFonts w:hint="eastAsia"/>
+              </w:rPr>
+              <w:t>自增</w:t>
+            </w:r>
+          </w:p>
+        </w:tc>
+      </w:tr>
+      <w:tr>
+        <w:tc>
+          <w:tcPr>
+            <w:tcW w:w="2065" w:type="dxa"/>
+          </w:tcPr>
+          <w:p>
             <w:proofErr w:type="spellStart"/>
             <w:r>
               <w:t>s</w:t>
@@ -5943,19 +6406,7 @@
           <w:tcPr>
             <w:tcW w:w="1128" w:type="dxa"/>
           </w:tcPr>
-          <w:p>
-            <w:proofErr w:type="spellStart"/>
-            <w:r>
-              <w:t>F</w:t>
-            </w:r>
-            <w:r>
-              <w:rPr>
-                <w:rFonts w:hint="eastAsia"/>
-              </w:rPr>
-              <w:t>k</w:t>
-            </w:r>
-            <w:proofErr w:type="spellEnd"/>
-          </w:p>
+          <w:p/>
         </w:tc>
         <w:tc>
           <w:tcPr>
@@ -5970,20 +6421,9 @@
             <w:tcW w:w="2065" w:type="dxa"/>
           </w:tcPr>
           <w:p>
-            <w:proofErr w:type="spellStart"/>
-            <w:r>
-              <w:t>d</w:t>
-            </w:r>
-            <w:r>
-              <w:t>river</w:t>
-            </w:r>
-            <w:r>
-              <w:t>_</w:t>
-            </w:r>
-            <w:r>
-              <w:t>id</w:t>
-            </w:r>
-            <w:proofErr w:type="spellEnd"/>
+            <w:r>
+              <w:t>address</w:t>
+            </w:r>
           </w:p>
         </w:tc>
         <w:tc>
@@ -5995,31 +6435,7 @@
               <w:rPr>
                 <w:rFonts w:hint="eastAsia"/>
               </w:rPr>
-              <w:t>货车司机</w:t>
-            </w:r>
-            <w:r>
-              <w:rPr>
-                <w:rFonts w:hint="eastAsia"/>
-              </w:rPr>
-              <w:t>(</w:t>
-            </w:r>
-            <w:r>
-              <w:rPr>
-                <w:rFonts w:hint="eastAsia"/>
-              </w:rPr>
-              <w:t>团队</w:t>
-            </w:r>
-            <w:r>
-              <w:rPr>
-                <w:rFonts w:hint="eastAsia"/>
-              </w:rPr>
-              <w:t>)</w:t>
-            </w:r>
-            <w:r>
-              <w:rPr>
-                <w:rFonts w:hint="eastAsia"/>
-              </w:rPr>
-              <w:t>id</w:t>
+              <w:t>地址</w:t>
             </w:r>
           </w:p>
         </w:tc>
@@ -6028,11 +6444,9 @@
             <w:tcW w:w="1132" w:type="dxa"/>
           </w:tcPr>
           <w:p>
-            <w:proofErr w:type="spellStart"/>
-            <w:r>
-              <w:t>Int</w:t>
-            </w:r>
-            <w:proofErr w:type="spellEnd"/>
+            <w:r>
+              <w:t>varchar</w:t>
+            </w:r>
           </w:p>
         </w:tc>
         <w:tc>
@@ -6052,19 +6466,7 @@
           <w:tcPr>
             <w:tcW w:w="1128" w:type="dxa"/>
           </w:tcPr>
-          <w:p>
-            <w:proofErr w:type="spellStart"/>
-            <w:r>
-              <w:t>F</w:t>
-            </w:r>
-            <w:r>
-              <w:rPr>
-                <w:rFonts w:hint="eastAsia"/>
-              </w:rPr>
-              <w:t>k</w:t>
-            </w:r>
-            <w:proofErr w:type="spellEnd"/>
-          </w:p>
+          <w:p/>
         </w:tc>
         <w:tc>
           <w:tcPr>
@@ -6081,7 +6483,7 @@
           <w:p>
             <w:proofErr w:type="spellStart"/>
             <w:r>
-              <w:t>shipper_to_driver</w:t>
+              <w:t>lat</w:t>
             </w:r>
             <w:proofErr w:type="spellEnd"/>
           </w:p>
@@ -6090,19 +6492,46 @@
           <w:tcPr>
             <w:tcW w:w="1715" w:type="dxa"/>
           </w:tcPr>
-          <w:p/>
+          <w:p>
+            <w:pPr>
+              <w:rPr>
+                <w:rFonts w:hint="eastAsia"/>
+              </w:rPr>
+            </w:pPr>
+            <w:r>
+              <w:rPr>
+                <w:rFonts w:hint="eastAsia"/>
+              </w:rPr>
+              <w:t>纬度</w:t>
+            </w:r>
+          </w:p>
         </w:tc>
         <w:tc>
           <w:tcPr>
             <w:tcW w:w="1132" w:type="dxa"/>
           </w:tcPr>
-          <w:p/>
-        </w:tc>
-        <w:tc>
-          <w:tcPr>
-            <w:tcW w:w="1128" w:type="dxa"/>
-          </w:tcPr>
-          <w:p/>
+          <w:p>
+            <w:r>
+              <w:rPr>
+                <w:rFonts w:hint="eastAsia"/>
+              </w:rPr>
+              <w:t>double</w:t>
+            </w:r>
+          </w:p>
+        </w:tc>
+        <w:tc>
+          <w:tcPr>
+            <w:tcW w:w="1128" w:type="dxa"/>
+          </w:tcPr>
+          <w:p>
+            <w:pPr>
+              <w:rPr>
+                <w:rFonts w:hint="eastAsia"/>
+              </w:rPr>
+            </w:pPr>
+            <w:bookmarkStart w:id="14" w:name="_GoBack"/>
+            <w:bookmarkEnd w:id="14"/>
+          </w:p>
         </w:tc>
         <w:tc>
           <w:tcPr>
@@ -6125,7 +6554,10 @@
           <w:p>
             <w:proofErr w:type="spellStart"/>
             <w:r>
-              <w:t>driver_to_shipper</w:t>
+              <w:rPr>
+                <w:rFonts w:hint="eastAsia"/>
+              </w:rPr>
+              <w:t>lng</w:t>
             </w:r>
             <w:proofErr w:type="spellEnd"/>
           </w:p>
@@ -6134,345 +6566,43 @@
           <w:tcPr>
             <w:tcW w:w="1715" w:type="dxa"/>
           </w:tcPr>
-          <w:p/>
+          <w:p>
+            <w:pPr>
+              <w:rPr>
+                <w:rFonts w:hint="eastAsia"/>
+              </w:rPr>
+            </w:pPr>
+            <w:r>
+              <w:rPr>
+                <w:rFonts w:hint="eastAsia"/>
+              </w:rPr>
+              <w:t>经度</w:t>
+            </w:r>
+          </w:p>
         </w:tc>
         <w:tc>
           <w:tcPr>
             <w:tcW w:w="1132" w:type="dxa"/>
           </w:tcPr>
-          <w:p/>
-        </w:tc>
-        <w:tc>
-          <w:tcPr>
-            <w:tcW w:w="1128" w:type="dxa"/>
-          </w:tcPr>
-          <w:p/>
-        </w:tc>
-        <w:tc>
-          <w:tcPr>
-            <w:tcW w:w="1128" w:type="dxa"/>
-          </w:tcPr>
-          <w:p/>
-        </w:tc>
-        <w:tc>
-          <w:tcPr>
-            <w:tcW w:w="1128" w:type="dxa"/>
-          </w:tcPr>
-          <w:p/>
-        </w:tc>
-      </w:tr>
-    </w:tbl>
-    <w:p/>
-    <w:p>
-      <w:pPr>
-        <w:pStyle w:val="2"/>
-      </w:pPr>
-      <w:bookmarkStart w:id="14" w:name="_Toc440051423"/>
-      <w:proofErr w:type="spellStart"/>
-      <w:r>
-        <w:t>frequent_</w:t>
-      </w:r>
-      <w:r>
-        <w:t>address</w:t>
-      </w:r>
-      <w:proofErr w:type="spellEnd"/>
-      <w:r>
-        <w:t xml:space="preserve"> </w:t>
-      </w:r>
-      <w:r>
-        <w:t>表</w:t>
-      </w:r>
-      <w:bookmarkEnd w:id="14"/>
-    </w:p>
-    <w:tbl>
-      <w:tblPr>
-        <w:tblStyle w:val="a3"/>
-        <w:tblW w:w="0" w:type="auto"/>
-        <w:tblLook w:val="04A0" w:firstRow="1" w:lastRow="0" w:firstColumn="1" w:lastColumn="0" w:noHBand="0" w:noVBand="1"/>
-      </w:tblPr>
-      <w:tblGrid>
-        <w:gridCol w:w="2065"/>
-        <w:gridCol w:w="1715"/>
-        <w:gridCol w:w="1132"/>
-        <w:gridCol w:w="1128"/>
-        <w:gridCol w:w="1128"/>
-        <w:gridCol w:w="1128"/>
-      </w:tblGrid>
-      <w:tr>
-        <w:tc>
-          <w:tcPr>
-            <w:tcW w:w="2065" w:type="dxa"/>
-          </w:tcPr>
-          <w:p>
-            <w:r>
-              <w:rPr>
-                <w:rFonts w:hint="eastAsia"/>
-              </w:rPr>
-              <w:t>字段内容</w:t>
-            </w:r>
-          </w:p>
-        </w:tc>
-        <w:tc>
-          <w:tcPr>
-            <w:tcW w:w="1715" w:type="dxa"/>
-          </w:tcPr>
-          <w:p>
-            <w:r>
-              <w:rPr>
-                <w:rFonts w:hint="eastAsia"/>
-              </w:rPr>
-              <w:t>字段名称</w:t>
-            </w:r>
-          </w:p>
-        </w:tc>
-        <w:tc>
-          <w:tcPr>
-            <w:tcW w:w="1132" w:type="dxa"/>
-          </w:tcPr>
-          <w:p>
-            <w:r>
-              <w:rPr>
-                <w:rFonts w:hint="eastAsia"/>
-              </w:rPr>
-              <w:t>数据类型</w:t>
-            </w:r>
-          </w:p>
-        </w:tc>
-        <w:tc>
-          <w:tcPr>
-            <w:tcW w:w="1128" w:type="dxa"/>
-          </w:tcPr>
-          <w:p>
-            <w:r>
-              <w:rPr>
-                <w:rFonts w:hint="eastAsia"/>
-              </w:rPr>
-              <w:t>长度</w:t>
-            </w:r>
-          </w:p>
-        </w:tc>
-        <w:tc>
-          <w:tcPr>
-            <w:tcW w:w="1128" w:type="dxa"/>
-          </w:tcPr>
-          <w:p>
-            <w:proofErr w:type="gramStart"/>
-            <w:r>
-              <w:rPr>
-                <w:rFonts w:hint="eastAsia"/>
-              </w:rPr>
-              <w:t>主外键</w:t>
-            </w:r>
-            <w:proofErr w:type="gramEnd"/>
-          </w:p>
-        </w:tc>
-        <w:tc>
-          <w:tcPr>
-            <w:tcW w:w="1128" w:type="dxa"/>
-          </w:tcPr>
-          <w:p>
-            <w:r>
-              <w:rPr>
-                <w:rFonts w:hint="eastAsia"/>
-              </w:rPr>
-              <w:t>备注</w:t>
-            </w:r>
-          </w:p>
-        </w:tc>
-      </w:tr>
-      <w:tr>
-        <w:tc>
-          <w:tcPr>
-            <w:tcW w:w="2065" w:type="dxa"/>
-          </w:tcPr>
-          <w:p>
-            <w:r>
-              <w:t>id</w:t>
-            </w:r>
-          </w:p>
-        </w:tc>
-        <w:tc>
-          <w:tcPr>
-            <w:tcW w:w="1715" w:type="dxa"/>
-          </w:tcPr>
-          <w:p>
-            <w:r>
-              <w:t>id</w:t>
-            </w:r>
-          </w:p>
-        </w:tc>
-        <w:tc>
-          <w:tcPr>
-            <w:tcW w:w="1132" w:type="dxa"/>
-          </w:tcPr>
-          <w:p>
-            <w:proofErr w:type="spellStart"/>
-            <w:r>
-              <w:t>int</w:t>
-            </w:r>
-            <w:proofErr w:type="spellEnd"/>
-          </w:p>
-        </w:tc>
-        <w:tc>
-          <w:tcPr>
-            <w:tcW w:w="1128" w:type="dxa"/>
-          </w:tcPr>
-          <w:p>
-            <w:r>
-              <w:t>11</w:t>
-            </w:r>
-          </w:p>
-        </w:tc>
-        <w:tc>
-          <w:tcPr>
-            <w:tcW w:w="1128" w:type="dxa"/>
-          </w:tcPr>
-          <w:p>
-            <w:proofErr w:type="spellStart"/>
-            <w:r>
-              <w:t>pk</w:t>
-            </w:r>
-            <w:proofErr w:type="spellEnd"/>
-          </w:p>
-        </w:tc>
-        <w:tc>
-          <w:tcPr>
-            <w:tcW w:w="1128" w:type="dxa"/>
-          </w:tcPr>
-          <w:p>
-            <w:r>
-              <w:rPr>
-                <w:rFonts w:hint="eastAsia"/>
-              </w:rPr>
-              <w:t>自增</w:t>
-            </w:r>
-          </w:p>
-        </w:tc>
-      </w:tr>
-      <w:tr>
-        <w:tc>
-          <w:tcPr>
-            <w:tcW w:w="2065" w:type="dxa"/>
-          </w:tcPr>
-          <w:p>
-            <w:proofErr w:type="spellStart"/>
-            <w:r>
-              <w:t>s</w:t>
-            </w:r>
-            <w:r>
-              <w:t>hipper</w:t>
-            </w:r>
-            <w:r>
-              <w:t>_</w:t>
-            </w:r>
-            <w:r>
-              <w:t>id</w:t>
-            </w:r>
-            <w:proofErr w:type="spellEnd"/>
-          </w:p>
-        </w:tc>
-        <w:tc>
-          <w:tcPr>
-            <w:tcW w:w="1715" w:type="dxa"/>
-          </w:tcPr>
-          <w:p>
-            <w:r>
-              <w:rPr>
-                <w:rFonts w:hint="eastAsia"/>
-              </w:rPr>
-              <w:t>货主</w:t>
-            </w:r>
-            <w:r>
-              <w:rPr>
-                <w:rFonts w:hint="eastAsia"/>
-              </w:rPr>
-              <w:t>id</w:t>
-            </w:r>
-          </w:p>
-        </w:tc>
-        <w:tc>
-          <w:tcPr>
-            <w:tcW w:w="1132" w:type="dxa"/>
-          </w:tcPr>
-          <w:p>
-            <w:proofErr w:type="spellStart"/>
-            <w:r>
-              <w:t>int</w:t>
-            </w:r>
-            <w:proofErr w:type="spellEnd"/>
-          </w:p>
-        </w:tc>
-        <w:tc>
-          <w:tcPr>
-            <w:tcW w:w="1128" w:type="dxa"/>
-          </w:tcPr>
-          <w:p>
-            <w:r>
-              <w:rPr>
-                <w:rFonts w:hint="eastAsia"/>
-              </w:rPr>
-              <w:t>11</w:t>
-            </w:r>
-          </w:p>
-        </w:tc>
-        <w:tc>
-          <w:tcPr>
-            <w:tcW w:w="1128" w:type="dxa"/>
-          </w:tcPr>
-          <w:p/>
-        </w:tc>
-        <w:tc>
-          <w:tcPr>
-            <w:tcW w:w="1128" w:type="dxa"/>
-          </w:tcPr>
-          <w:p/>
-        </w:tc>
-      </w:tr>
-      <w:tr>
-        <w:tc>
-          <w:tcPr>
-            <w:tcW w:w="2065" w:type="dxa"/>
-          </w:tcPr>
-          <w:p>
-            <w:r>
-              <w:t>address</w:t>
-            </w:r>
-          </w:p>
-        </w:tc>
-        <w:tc>
-          <w:tcPr>
-            <w:tcW w:w="1715" w:type="dxa"/>
-          </w:tcPr>
-          <w:p>
-            <w:r>
-              <w:rPr>
-                <w:rFonts w:hint="eastAsia"/>
-              </w:rPr>
-              <w:t>地址</w:t>
-            </w:r>
-          </w:p>
-        </w:tc>
-        <w:tc>
-          <w:tcPr>
-            <w:tcW w:w="1132" w:type="dxa"/>
-          </w:tcPr>
-          <w:p>
-            <w:r>
-              <w:t>varchar</w:t>
-            </w:r>
-          </w:p>
-        </w:tc>
-        <w:tc>
-          <w:tcPr>
-            <w:tcW w:w="1128" w:type="dxa"/>
-          </w:tcPr>
-          <w:p>
-            <w:r>
-              <w:rPr>
-                <w:rFonts w:hint="eastAsia"/>
-              </w:rPr>
-              <w:t>11</w:t>
-            </w:r>
+          <w:p>
+            <w:r>
+              <w:rPr>
+                <w:rFonts w:hint="eastAsia"/>
+              </w:rPr>
+              <w:t>double</w:t>
+            </w:r>
+          </w:p>
+        </w:tc>
+        <w:tc>
+          <w:tcPr>
+            <w:tcW w:w="1128" w:type="dxa"/>
+          </w:tcPr>
+          <w:p>
+            <w:pPr>
+              <w:rPr>
+                <w:rFonts w:hint="eastAsia"/>
+              </w:rPr>
+            </w:pPr>
           </w:p>
         </w:tc>
         <w:tc>
@@ -7051,6 +7181,7 @@
         <w:rPr>
           <w:rFonts w:hint="eastAsia"/>
         </w:rPr>
+        <w:lastRenderedPageBreak/>
         <w:t>user</w:t>
       </w:r>
       <w:r>
@@ -7239,7 +7370,6 @@
           </w:tcPr>
           <w:p>
             <w:r>
-              <w:lastRenderedPageBreak/>
               <w:t>name</w:t>
             </w:r>
           </w:p>
@@ -8560,6 +8690,7 @@
       </w:pPr>
       <w:bookmarkStart w:id="22" w:name="_Toc440051430"/>
       <w:r>
+        <w:lastRenderedPageBreak/>
         <w:t xml:space="preserve">message </w:t>
       </w:r>
       <w:r>
@@ -8673,7 +8804,6 @@
               <w:rPr>
                 <w:rFonts w:hint="eastAsia"/>
               </w:rPr>
-              <w:lastRenderedPageBreak/>
               <w:t>id</w:t>
             </w:r>
           </w:p>
@@ -10528,7 +10658,7 @@
 </file>
 
 <file path=customXml/itemProps1.xml><?xml version="1.0" encoding="utf-8"?>
-<ds:datastoreItem xmlns:ds="http://schemas.openxmlformats.org/officeDocument/2006/customXml" ds:itemID="{D296D392-CD45-494C-A53F-081EA81BBF21}">
+<ds:datastoreItem xmlns:ds="http://schemas.openxmlformats.org/officeDocument/2006/customXml" ds:itemID="{C9707AF3-DF23-4096-B4F4-CE048BF01255}">
   <ds:schemaRefs>
     <ds:schemaRef ds:uri="http://schemas.openxmlformats.org/officeDocument/2006/bibliography"/>
   </ds:schemaRefs>

</xml_diff>